<commit_message>
Update SQL, Update Modell, UPdate Nötige Methoden
</commit_message>
<xml_diff>
--- a/docs/Codes für Notifikations.docx
+++ b/docs/Codes für Notifikations.docx
@@ -13,8 +13,13 @@
         <w:rPr>
           <w:lang w:val="de-DE"/>
         </w:rPr>
-        <w:t>Codes</w:t>
+        <w:t>Codes für Notifications</w:t>
       </w:r>
+    </w:p>
+    <w:p>
+      <w:pPr>
+        <w:pStyle w:val="Text"/>
+      </w:pPr>
     </w:p>
     <w:tbl>
       <w:tblPr>
@@ -179,7 +184,13 @@
               <w:spacing w:after="0" w:line="240" w:lineRule="auto"/>
             </w:pPr>
             <w:r>
-              <w:t>Neue Wette</w:t>
+              <w:t xml:space="preserve">Neue </w:t>
+            </w:r>
+            <w:r>
+              <w:t>Frage</w:t>
+            </w:r>
+            <w:r>
+              <w:t xml:space="preserve"> eingetroffen</w:t>
             </w:r>
           </w:p>
         </w:tc>
@@ -206,7 +217,622 @@
               <w:spacing w:after="0" w:line="240" w:lineRule="auto"/>
             </w:pPr>
             <w:r>
-              <w:t>BetID, BetName, BetgroupID BetgroupName</w:t>
+              <w:t>questionID</w:t>
+            </w:r>
+            <w:r>
+              <w:t xml:space="preserve">, </w:t>
+            </w:r>
+            <w:r>
+              <w:t>question</w:t>
+            </w:r>
+            <w:r>
+              <w:t xml:space="preserve">, </w:t>
+            </w:r>
+            <w:r>
+              <w:t>[</w:t>
+            </w:r>
+            <w:r>
+              <w:t>groupID</w:t>
+            </w:r>
+            <w:r>
+              <w:t xml:space="preserve"> </w:t>
+            </w:r>
+            <w:r>
+              <w:t>groupname</w:t>
+            </w:r>
+            <w:r>
+              <w:t>]</w:t>
+            </w:r>
+          </w:p>
+        </w:tc>
+      </w:tr>
+      <w:tr>
+        <w:trPr>
+          <w:trHeight w:val="250"/>
+        </w:trPr>
+        <w:tc>
+          <w:tcPr>
+            <w:tcW w:w="987" w:type="dxa"/>
+            <w:tcBorders>
+              <w:top w:val="single" w:sz="4" w:space="0" w:color="000000"/>
+              <w:left w:val="single" w:sz="4" w:space="0" w:color="000000"/>
+              <w:bottom w:val="single" w:sz="4" w:space="0" w:color="000000"/>
+              <w:right w:val="single" w:sz="4" w:space="0" w:color="000000"/>
+            </w:tcBorders>
+            <w:shd w:val="clear" w:color="auto" w:fill="auto"/>
+            <w:tcMar>
+              <w:top w:w="80" w:type="dxa"/>
+              <w:left w:w="80" w:type="dxa"/>
+              <w:bottom w:w="80" w:type="dxa"/>
+              <w:right w:w="80" w:type="dxa"/>
+            </w:tcMar>
+          </w:tcPr>
+          <w:p>
+            <w:r>
+              <w:rPr>
+                <w:rFonts w:ascii="Calibri" w:eastAsia="Calibri" w:hAnsi="Calibri" w:cs="Calibri"/>
+                <w:color w:val="000000"/>
+                <w:sz w:val="22"/>
+                <w:szCs w:val="22"/>
+                <w:u w:color="000000"/>
+              </w:rPr>
+              <w:t>DOG</w:t>
+            </w:r>
+          </w:p>
+        </w:tc>
+        <w:tc>
+          <w:tcPr>
+            <w:tcW w:w="3685" w:type="dxa"/>
+            <w:tcBorders>
+              <w:top w:val="single" w:sz="4" w:space="0" w:color="000000"/>
+              <w:left w:val="single" w:sz="4" w:space="0" w:color="000000"/>
+              <w:bottom w:val="single" w:sz="4" w:space="0" w:color="000000"/>
+              <w:right w:val="single" w:sz="4" w:space="0" w:color="000000"/>
+            </w:tcBorders>
+            <w:shd w:val="clear" w:color="auto" w:fill="auto"/>
+            <w:tcMar>
+              <w:top w:w="80" w:type="dxa"/>
+              <w:left w:w="80" w:type="dxa"/>
+              <w:bottom w:w="80" w:type="dxa"/>
+              <w:right w:w="80" w:type="dxa"/>
+            </w:tcMar>
+          </w:tcPr>
+          <w:p>
+            <w:pPr>
+              <w:pStyle w:val="Text"/>
+              <w:spacing w:after="0" w:line="240" w:lineRule="auto"/>
+            </w:pPr>
+            <w:r>
+              <w:t>In Gruppe hinzugefügt</w:t>
+            </w:r>
+          </w:p>
+        </w:tc>
+        <w:tc>
+          <w:tcPr>
+            <w:tcW w:w="4390" w:type="dxa"/>
+            <w:tcBorders>
+              <w:top w:val="single" w:sz="4" w:space="0" w:color="000000"/>
+              <w:left w:val="single" w:sz="4" w:space="0" w:color="000000"/>
+              <w:bottom w:val="single" w:sz="4" w:space="0" w:color="000000"/>
+              <w:right w:val="single" w:sz="4" w:space="0" w:color="000000"/>
+            </w:tcBorders>
+            <w:shd w:val="clear" w:color="auto" w:fill="auto"/>
+            <w:tcMar>
+              <w:top w:w="80" w:type="dxa"/>
+              <w:left w:w="80" w:type="dxa"/>
+              <w:bottom w:w="80" w:type="dxa"/>
+              <w:right w:w="80" w:type="dxa"/>
+            </w:tcMar>
+          </w:tcPr>
+          <w:p>
+            <w:pPr>
+              <w:pStyle w:val="Text"/>
+              <w:spacing w:after="0" w:line="240" w:lineRule="auto"/>
+            </w:pPr>
+            <w:r>
+              <w:t>groupID</w:t>
+            </w:r>
+            <w:r>
+              <w:t xml:space="preserve">, </w:t>
+            </w:r>
+            <w:r>
+              <w:t>groupname</w:t>
+            </w:r>
+          </w:p>
+        </w:tc>
+      </w:tr>
+      <w:tr>
+        <w:trPr>
+          <w:trHeight w:val="490"/>
+        </w:trPr>
+        <w:tc>
+          <w:tcPr>
+            <w:tcW w:w="987" w:type="dxa"/>
+            <w:tcBorders>
+              <w:top w:val="single" w:sz="4" w:space="0" w:color="000000"/>
+              <w:left w:val="single" w:sz="4" w:space="0" w:color="000000"/>
+              <w:bottom w:val="single" w:sz="4" w:space="0" w:color="000000"/>
+              <w:right w:val="single" w:sz="4" w:space="0" w:color="000000"/>
+            </w:tcBorders>
+            <w:shd w:val="clear" w:color="auto" w:fill="auto"/>
+            <w:tcMar>
+              <w:top w:w="80" w:type="dxa"/>
+              <w:left w:w="80" w:type="dxa"/>
+              <w:bottom w:w="80" w:type="dxa"/>
+              <w:right w:w="80" w:type="dxa"/>
+            </w:tcMar>
+          </w:tcPr>
+          <w:p>
+            <w:r>
+              <w:rPr>
+                <w:rFonts w:ascii="Calibri" w:eastAsia="Calibri" w:hAnsi="Calibri" w:cs="Calibri"/>
+                <w:color w:val="000000"/>
+                <w:sz w:val="22"/>
+                <w:szCs w:val="22"/>
+                <w:u w:color="000000"/>
+              </w:rPr>
+              <w:t>CAT</w:t>
+            </w:r>
+          </w:p>
+        </w:tc>
+        <w:tc>
+          <w:tcPr>
+            <w:tcW w:w="3685" w:type="dxa"/>
+            <w:tcBorders>
+              <w:top w:val="single" w:sz="4" w:space="0" w:color="000000"/>
+              <w:left w:val="single" w:sz="4" w:space="0" w:color="000000"/>
+              <w:bottom w:val="single" w:sz="4" w:space="0" w:color="000000"/>
+              <w:right w:val="single" w:sz="4" w:space="0" w:color="000000"/>
+            </w:tcBorders>
+            <w:shd w:val="clear" w:color="auto" w:fill="auto"/>
+            <w:tcMar>
+              <w:top w:w="80" w:type="dxa"/>
+              <w:left w:w="80" w:type="dxa"/>
+              <w:bottom w:w="80" w:type="dxa"/>
+              <w:right w:w="80" w:type="dxa"/>
+            </w:tcMar>
+          </w:tcPr>
+          <w:p>
+            <w:pPr>
+              <w:pStyle w:val="Text"/>
+              <w:spacing w:after="0" w:line="240" w:lineRule="auto"/>
+            </w:pPr>
+            <w:r>
+              <w:t>Richtige Antwort setzten</w:t>
+            </w:r>
+          </w:p>
+        </w:tc>
+        <w:tc>
+          <w:tcPr>
+            <w:tcW w:w="4390" w:type="dxa"/>
+            <w:tcBorders>
+              <w:top w:val="single" w:sz="4" w:space="0" w:color="000000"/>
+              <w:left w:val="single" w:sz="4" w:space="0" w:color="000000"/>
+              <w:bottom w:val="single" w:sz="4" w:space="0" w:color="000000"/>
+              <w:right w:val="single" w:sz="4" w:space="0" w:color="000000"/>
+            </w:tcBorders>
+            <w:shd w:val="clear" w:color="auto" w:fill="auto"/>
+            <w:tcMar>
+              <w:top w:w="80" w:type="dxa"/>
+              <w:left w:w="80" w:type="dxa"/>
+              <w:bottom w:w="80" w:type="dxa"/>
+              <w:right w:w="80" w:type="dxa"/>
+            </w:tcMar>
+          </w:tcPr>
+          <w:p>
+            <w:pPr>
+              <w:pStyle w:val="Text"/>
+              <w:spacing w:after="0" w:line="240" w:lineRule="auto"/>
+            </w:pPr>
+            <w:r>
+              <w:t>questionID</w:t>
+            </w:r>
+            <w:r>
+              <w:t xml:space="preserve">, </w:t>
+            </w:r>
+            <w:r>
+              <w:t>question</w:t>
+            </w:r>
+            <w:r>
+              <w:t>,</w:t>
+            </w:r>
+            <w:r>
+              <w:t xml:space="preserve"> groupID</w:t>
+            </w:r>
+            <w:r>
+              <w:t xml:space="preserve">, </w:t>
+            </w:r>
+            <w:r>
+              <w:t>groupname</w:t>
+            </w:r>
+          </w:p>
+        </w:tc>
+      </w:tr>
+      <w:tr>
+        <w:trPr>
+          <w:trHeight w:val="490"/>
+        </w:trPr>
+        <w:tc>
+          <w:tcPr>
+            <w:tcW w:w="987" w:type="dxa"/>
+            <w:tcBorders>
+              <w:top w:val="single" w:sz="4" w:space="0" w:color="000000"/>
+              <w:left w:val="single" w:sz="4" w:space="0" w:color="000000"/>
+              <w:bottom w:val="single" w:sz="4" w:space="0" w:color="000000"/>
+              <w:right w:val="single" w:sz="4" w:space="0" w:color="000000"/>
+            </w:tcBorders>
+            <w:shd w:val="clear" w:color="auto" w:fill="auto"/>
+            <w:tcMar>
+              <w:top w:w="80" w:type="dxa"/>
+              <w:left w:w="80" w:type="dxa"/>
+              <w:bottom w:w="80" w:type="dxa"/>
+              <w:right w:w="80" w:type="dxa"/>
+            </w:tcMar>
+          </w:tcPr>
+          <w:p>
+            <w:r>
+              <w:rPr>
+                <w:rFonts w:ascii="Calibri" w:eastAsia="Calibri" w:hAnsi="Calibri" w:cs="Calibri"/>
+                <w:color w:val="000000"/>
+                <w:sz w:val="22"/>
+                <w:szCs w:val="22"/>
+                <w:u w:color="000000"/>
+              </w:rPr>
+              <w:t>KUH</w:t>
+            </w:r>
+          </w:p>
+        </w:tc>
+        <w:tc>
+          <w:tcPr>
+            <w:tcW w:w="3685" w:type="dxa"/>
+            <w:tcBorders>
+              <w:top w:val="single" w:sz="4" w:space="0" w:color="000000"/>
+              <w:left w:val="single" w:sz="4" w:space="0" w:color="000000"/>
+              <w:bottom w:val="single" w:sz="4" w:space="0" w:color="000000"/>
+              <w:right w:val="single" w:sz="4" w:space="0" w:color="000000"/>
+            </w:tcBorders>
+            <w:shd w:val="clear" w:color="auto" w:fill="auto"/>
+            <w:tcMar>
+              <w:top w:w="80" w:type="dxa"/>
+              <w:left w:w="80" w:type="dxa"/>
+              <w:bottom w:w="80" w:type="dxa"/>
+              <w:right w:w="80" w:type="dxa"/>
+            </w:tcMar>
+          </w:tcPr>
+          <w:p>
+            <w:pPr>
+              <w:pStyle w:val="Text"/>
+              <w:spacing w:after="0" w:line="240" w:lineRule="auto"/>
+            </w:pPr>
+            <w:r>
+              <w:t>Frage</w:t>
+            </w:r>
+            <w:r>
+              <w:t xml:space="preserve"> zu Ende</w:t>
+            </w:r>
+          </w:p>
+        </w:tc>
+        <w:tc>
+          <w:tcPr>
+            <w:tcW w:w="4390" w:type="dxa"/>
+            <w:tcBorders>
+              <w:top w:val="single" w:sz="4" w:space="0" w:color="000000"/>
+              <w:left w:val="single" w:sz="4" w:space="0" w:color="000000"/>
+              <w:bottom w:val="single" w:sz="4" w:space="0" w:color="000000"/>
+              <w:right w:val="single" w:sz="4" w:space="0" w:color="000000"/>
+            </w:tcBorders>
+            <w:shd w:val="clear" w:color="auto" w:fill="auto"/>
+            <w:tcMar>
+              <w:top w:w="80" w:type="dxa"/>
+              <w:left w:w="80" w:type="dxa"/>
+              <w:bottom w:w="80" w:type="dxa"/>
+              <w:right w:w="80" w:type="dxa"/>
+            </w:tcMar>
+          </w:tcPr>
+          <w:p>
+            <w:pPr>
+              <w:pStyle w:val="Text"/>
+              <w:spacing w:after="0" w:line="240" w:lineRule="auto"/>
+            </w:pPr>
+            <w:r>
+              <w:t>questionID, question, [groupID, groupname]</w:t>
+            </w:r>
+          </w:p>
+        </w:tc>
+      </w:tr>
+      <w:tr>
+        <w:trPr>
+          <w:trHeight w:val="490"/>
+        </w:trPr>
+        <w:tc>
+          <w:tcPr>
+            <w:tcW w:w="987" w:type="dxa"/>
+            <w:tcBorders>
+              <w:top w:val="single" w:sz="4" w:space="0" w:color="000000"/>
+              <w:left w:val="single" w:sz="4" w:space="0" w:color="000000"/>
+              <w:bottom w:val="single" w:sz="4" w:space="0" w:color="000000"/>
+              <w:right w:val="single" w:sz="4" w:space="0" w:color="000000"/>
+            </w:tcBorders>
+            <w:shd w:val="clear" w:color="auto" w:fill="auto"/>
+            <w:tcMar>
+              <w:top w:w="80" w:type="dxa"/>
+              <w:left w:w="80" w:type="dxa"/>
+              <w:bottom w:w="80" w:type="dxa"/>
+              <w:right w:w="80" w:type="dxa"/>
+            </w:tcMar>
+          </w:tcPr>
+          <w:p>
+            <w:r>
+              <w:rPr>
+                <w:rFonts w:ascii="Calibri" w:eastAsia="Calibri" w:hAnsi="Calibri" w:cs="Calibri"/>
+                <w:color w:val="000000"/>
+                <w:sz w:val="22"/>
+                <w:szCs w:val="22"/>
+                <w:u w:color="000000"/>
+              </w:rPr>
+              <w:t>WOW</w:t>
+            </w:r>
+          </w:p>
+        </w:tc>
+        <w:tc>
+          <w:tcPr>
+            <w:tcW w:w="3685" w:type="dxa"/>
+            <w:tcBorders>
+              <w:top w:val="single" w:sz="4" w:space="0" w:color="000000"/>
+              <w:left w:val="single" w:sz="4" w:space="0" w:color="000000"/>
+              <w:bottom w:val="single" w:sz="4" w:space="0" w:color="000000"/>
+              <w:right w:val="single" w:sz="4" w:space="0" w:color="000000"/>
+            </w:tcBorders>
+            <w:shd w:val="clear" w:color="auto" w:fill="auto"/>
+            <w:tcMar>
+              <w:top w:w="80" w:type="dxa"/>
+              <w:left w:w="80" w:type="dxa"/>
+              <w:bottom w:w="80" w:type="dxa"/>
+              <w:right w:w="80" w:type="dxa"/>
+            </w:tcMar>
+          </w:tcPr>
+          <w:p>
+            <w:pPr>
+              <w:pStyle w:val="Text"/>
+              <w:spacing w:after="0" w:line="240" w:lineRule="auto"/>
+            </w:pPr>
+            <w:r>
+              <w:t>Wette</w:t>
+            </w:r>
+            <w:r>
+              <w:t xml:space="preserve"> gewonnen</w:t>
+            </w:r>
+          </w:p>
+        </w:tc>
+        <w:tc>
+          <w:tcPr>
+            <w:tcW w:w="4390" w:type="dxa"/>
+            <w:tcBorders>
+              <w:top w:val="single" w:sz="4" w:space="0" w:color="000000"/>
+              <w:left w:val="single" w:sz="4" w:space="0" w:color="000000"/>
+              <w:bottom w:val="single" w:sz="4" w:space="0" w:color="000000"/>
+              <w:right w:val="single" w:sz="4" w:space="0" w:color="000000"/>
+            </w:tcBorders>
+            <w:shd w:val="clear" w:color="auto" w:fill="auto"/>
+            <w:tcMar>
+              <w:top w:w="80" w:type="dxa"/>
+              <w:left w:w="80" w:type="dxa"/>
+              <w:bottom w:w="80" w:type="dxa"/>
+              <w:right w:w="80" w:type="dxa"/>
+            </w:tcMar>
+          </w:tcPr>
+          <w:p>
+            <w:pPr>
+              <w:pStyle w:val="Text"/>
+              <w:spacing w:after="0" w:line="240" w:lineRule="auto"/>
+              <w:rPr>
+                <w:lang w:val="en-US"/>
+              </w:rPr>
+            </w:pPr>
+            <w:r>
+              <w:rPr>
+                <w:lang w:val="en-US"/>
+              </w:rPr>
+              <w:t>questionID, question, groupID, groupname</w:t>
+            </w:r>
+          </w:p>
+        </w:tc>
+      </w:tr>
+      <w:tr>
+        <w:trPr>
+          <w:trHeight w:val="490"/>
+        </w:trPr>
+        <w:tc>
+          <w:tcPr>
+            <w:tcW w:w="987" w:type="dxa"/>
+            <w:tcBorders>
+              <w:top w:val="single" w:sz="4" w:space="0" w:color="000000"/>
+              <w:left w:val="single" w:sz="4" w:space="0" w:color="000000"/>
+              <w:bottom w:val="single" w:sz="4" w:space="0" w:color="000000"/>
+              <w:right w:val="single" w:sz="4" w:space="0" w:color="000000"/>
+            </w:tcBorders>
+            <w:shd w:val="clear" w:color="auto" w:fill="auto"/>
+            <w:tcMar>
+              <w:top w:w="80" w:type="dxa"/>
+              <w:left w:w="80" w:type="dxa"/>
+              <w:bottom w:w="80" w:type="dxa"/>
+              <w:right w:w="80" w:type="dxa"/>
+            </w:tcMar>
+          </w:tcPr>
+          <w:p>
+            <w:r>
+              <w:rPr>
+                <w:rFonts w:ascii="Calibri" w:eastAsia="Calibri" w:hAnsi="Calibri" w:cs="Calibri"/>
+                <w:color w:val="000000"/>
+                <w:sz w:val="22"/>
+                <w:szCs w:val="22"/>
+                <w:u w:color="000000"/>
+              </w:rPr>
+              <w:t>OPA</w:t>
+            </w:r>
+          </w:p>
+        </w:tc>
+        <w:tc>
+          <w:tcPr>
+            <w:tcW w:w="3685" w:type="dxa"/>
+            <w:tcBorders>
+              <w:top w:val="single" w:sz="4" w:space="0" w:color="000000"/>
+              <w:left w:val="single" w:sz="4" w:space="0" w:color="000000"/>
+              <w:bottom w:val="single" w:sz="4" w:space="0" w:color="000000"/>
+              <w:right w:val="single" w:sz="4" w:space="0" w:color="000000"/>
+            </w:tcBorders>
+            <w:shd w:val="clear" w:color="auto" w:fill="auto"/>
+            <w:tcMar>
+              <w:top w:w="80" w:type="dxa"/>
+              <w:left w:w="80" w:type="dxa"/>
+              <w:bottom w:w="80" w:type="dxa"/>
+              <w:right w:w="80" w:type="dxa"/>
+            </w:tcMar>
+          </w:tcPr>
+          <w:p>
+            <w:pPr>
+              <w:pStyle w:val="Text"/>
+              <w:spacing w:after="0" w:line="240" w:lineRule="auto"/>
+            </w:pPr>
+            <w:r>
+              <w:t>Wette</w:t>
+            </w:r>
+            <w:r>
+              <w:t xml:space="preserve"> verloren</w:t>
+            </w:r>
+          </w:p>
+        </w:tc>
+        <w:tc>
+          <w:tcPr>
+            <w:tcW w:w="4390" w:type="dxa"/>
+            <w:tcBorders>
+              <w:top w:val="single" w:sz="4" w:space="0" w:color="000000"/>
+              <w:left w:val="single" w:sz="4" w:space="0" w:color="000000"/>
+              <w:bottom w:val="single" w:sz="4" w:space="0" w:color="000000"/>
+              <w:right w:val="single" w:sz="4" w:space="0" w:color="000000"/>
+            </w:tcBorders>
+            <w:shd w:val="clear" w:color="auto" w:fill="auto"/>
+            <w:tcMar>
+              <w:top w:w="80" w:type="dxa"/>
+              <w:left w:w="80" w:type="dxa"/>
+              <w:bottom w:w="80" w:type="dxa"/>
+              <w:right w:w="80" w:type="dxa"/>
+            </w:tcMar>
+          </w:tcPr>
+          <w:p>
+            <w:pPr>
+              <w:pStyle w:val="Text"/>
+              <w:spacing w:after="0" w:line="240" w:lineRule="auto"/>
+              <w:rPr>
+                <w:lang w:val="en-US"/>
+              </w:rPr>
+            </w:pPr>
+            <w:r>
+              <w:rPr>
+                <w:lang w:val="en-US"/>
+              </w:rPr>
+              <w:t>questionID, question, groupID, groupname</w:t>
+            </w:r>
+          </w:p>
+        </w:tc>
+      </w:tr>
+      <w:tr>
+        <w:trPr>
+          <w:trHeight w:val="490"/>
+        </w:trPr>
+        <w:tc>
+          <w:tcPr>
+            <w:tcW w:w="987" w:type="dxa"/>
+            <w:tcBorders>
+              <w:top w:val="single" w:sz="4" w:space="0" w:color="000000"/>
+              <w:left w:val="single" w:sz="4" w:space="0" w:color="000000"/>
+              <w:bottom w:val="single" w:sz="4" w:space="0" w:color="000000"/>
+              <w:right w:val="single" w:sz="4" w:space="0" w:color="000000"/>
+            </w:tcBorders>
+            <w:shd w:val="clear" w:color="auto" w:fill="auto"/>
+            <w:tcMar>
+              <w:top w:w="80" w:type="dxa"/>
+              <w:left w:w="80" w:type="dxa"/>
+              <w:bottom w:w="80" w:type="dxa"/>
+              <w:right w:w="80" w:type="dxa"/>
+            </w:tcMar>
+          </w:tcPr>
+          <w:p>
+            <w:r>
+              <w:rPr>
+                <w:rFonts w:ascii="Calibri" w:eastAsia="Calibri" w:hAnsi="Calibri" w:cs="Calibri"/>
+                <w:color w:val="000000"/>
+                <w:sz w:val="22"/>
+                <w:szCs w:val="22"/>
+                <w:u w:color="000000"/>
+              </w:rPr>
+              <w:t>OMA</w:t>
+            </w:r>
+          </w:p>
+        </w:tc>
+        <w:tc>
+          <w:tcPr>
+            <w:tcW w:w="3685" w:type="dxa"/>
+            <w:tcBorders>
+              <w:top w:val="single" w:sz="4" w:space="0" w:color="000000"/>
+              <w:left w:val="single" w:sz="4" w:space="0" w:color="000000"/>
+              <w:bottom w:val="single" w:sz="4" w:space="0" w:color="000000"/>
+              <w:right w:val="single" w:sz="4" w:space="0" w:color="000000"/>
+            </w:tcBorders>
+            <w:shd w:val="clear" w:color="auto" w:fill="auto"/>
+            <w:tcMar>
+              <w:top w:w="80" w:type="dxa"/>
+              <w:left w:w="80" w:type="dxa"/>
+              <w:bottom w:w="80" w:type="dxa"/>
+              <w:right w:w="80" w:type="dxa"/>
+            </w:tcMar>
+          </w:tcPr>
+          <w:p>
+            <w:pPr>
+              <w:pStyle w:val="Text"/>
+              <w:spacing w:after="0" w:line="240" w:lineRule="auto"/>
+            </w:pPr>
+            <w:r>
+              <w:t>Frage</w:t>
+            </w:r>
+            <w:r>
+              <w:t xml:space="preserve"> ist bald zuende </w:t>
+            </w:r>
+            <w:r>
+              <w:t>(2h)</w:t>
+            </w:r>
+          </w:p>
+        </w:tc>
+        <w:tc>
+          <w:tcPr>
+            <w:tcW w:w="4390" w:type="dxa"/>
+            <w:tcBorders>
+              <w:top w:val="single" w:sz="4" w:space="0" w:color="000000"/>
+              <w:left w:val="single" w:sz="4" w:space="0" w:color="000000"/>
+              <w:bottom w:val="single" w:sz="4" w:space="0" w:color="000000"/>
+              <w:right w:val="single" w:sz="4" w:space="0" w:color="000000"/>
+            </w:tcBorders>
+            <w:shd w:val="clear" w:color="auto" w:fill="auto"/>
+            <w:tcMar>
+              <w:top w:w="80" w:type="dxa"/>
+              <w:left w:w="80" w:type="dxa"/>
+              <w:bottom w:w="80" w:type="dxa"/>
+              <w:right w:w="80" w:type="dxa"/>
+            </w:tcMar>
+          </w:tcPr>
+          <w:p>
+            <w:pPr>
+              <w:pStyle w:val="Text"/>
+              <w:spacing w:after="0" w:line="240" w:lineRule="auto"/>
+              <w:rPr>
+                <w:lang w:val="en-US"/>
+              </w:rPr>
+            </w:pPr>
+            <w:r>
+              <w:rPr>
+                <w:lang w:val="en-US"/>
+              </w:rPr>
+              <w:t>questionID, question, groupID, groupname, time</w:t>
             </w:r>
           </w:p>
         </w:tc>
@@ -250,87 +876,8 @@
                 <w:szCs w:val="22"/>
                 <w:u w:color="000000"/>
               </w:rPr>
-              <w:t>KAT</w:t>
-            </w:r>
-          </w:p>
-        </w:tc>
-        <w:tc>
-          <w:tcPr>
-            <w:tcW w:w="3685" w:type="dxa"/>
-            <w:tcBorders>
-              <w:top w:val="single" w:sz="4" w:space="0" w:color="000000"/>
-              <w:left w:val="single" w:sz="4" w:space="0" w:color="000000"/>
-              <w:bottom w:val="single" w:sz="4" w:space="0" w:color="000000"/>
-              <w:right w:val="single" w:sz="4" w:space="0" w:color="000000"/>
-            </w:tcBorders>
-            <w:shd w:val="clear" w:color="auto" w:fill="auto"/>
-            <w:tcMar>
-              <w:top w:w="80" w:type="dxa"/>
-              <w:left w:w="80" w:type="dxa"/>
-              <w:bottom w:w="80" w:type="dxa"/>
-              <w:right w:w="80" w:type="dxa"/>
-            </w:tcMar>
-          </w:tcPr>
-          <w:p>
-            <w:pPr>
-              <w:pStyle w:val="Text"/>
-              <w:spacing w:after="0" w:line="240" w:lineRule="auto"/>
-            </w:pPr>
-            <w:r>
-              <w:t>Neue Frage</w:t>
-            </w:r>
-          </w:p>
-        </w:tc>
-        <w:tc>
-          <w:tcPr>
-            <w:tcW w:w="4390" w:type="dxa"/>
-            <w:tcBorders>
-              <w:top w:val="single" w:sz="4" w:space="0" w:color="000000"/>
-              <w:left w:val="single" w:sz="4" w:space="0" w:color="000000"/>
-              <w:bottom w:val="single" w:sz="4" w:space="0" w:color="000000"/>
-              <w:right w:val="single" w:sz="4" w:space="0" w:color="000000"/>
-            </w:tcBorders>
-            <w:shd w:val="clear" w:color="auto" w:fill="auto"/>
-            <w:tcMar>
-              <w:top w:w="80" w:type="dxa"/>
-              <w:left w:w="80" w:type="dxa"/>
-              <w:bottom w:w="80" w:type="dxa"/>
-              <w:right w:w="80" w:type="dxa"/>
-            </w:tcMar>
-          </w:tcPr>
-          <w:p>
-            <w:pPr>
-              <w:pStyle w:val="Text"/>
-              <w:spacing w:after="0" w:line="240" w:lineRule="auto"/>
-            </w:pPr>
-            <w:r>
-              <w:t>BetID, BetName, BetgroupID BetgroupName</w:t>
-            </w:r>
-          </w:p>
-        </w:tc>
-      </w:tr>
-      <w:tr>
-        <w:trPr>
-          <w:trHeight w:val="250"/>
-        </w:trPr>
-        <w:tc>
-          <w:tcPr>
-            <w:tcW w:w="987" w:type="dxa"/>
-            <w:tcBorders>
-              <w:top w:val="single" w:sz="4" w:space="0" w:color="000000"/>
-              <w:left w:val="single" w:sz="4" w:space="0" w:color="000000"/>
-              <w:bottom w:val="single" w:sz="4" w:space="0" w:color="000000"/>
-              <w:right w:val="single" w:sz="4" w:space="0" w:color="000000"/>
-            </w:tcBorders>
-            <w:shd w:val="clear" w:color="auto" w:fill="auto"/>
-            <w:tcMar>
-              <w:top w:w="80" w:type="dxa"/>
-              <w:left w:w="80" w:type="dxa"/>
-              <w:bottom w:w="80" w:type="dxa"/>
-              <w:right w:w="80" w:type="dxa"/>
-            </w:tcMar>
-          </w:tcPr>
-          <w:p>
+              <w:t>FI</w:t>
+            </w:r>
             <w:r>
               <w:rPr>
                 <w:rFonts w:ascii="Calibri" w:eastAsia="Calibri" w:hAnsi="Calibri" w:cs="Calibri"/>
@@ -339,7 +886,7 @@
                 <w:szCs w:val="22"/>
                 <w:u w:color="000000"/>
               </w:rPr>
-              <w:t>DOG</w:t>
+              <w:t>N</w:t>
             </w:r>
           </w:p>
         </w:tc>
@@ -366,274 +913,7 @@
               <w:spacing w:after="0" w:line="240" w:lineRule="auto"/>
             </w:pPr>
             <w:r>
-              <w:t>In Gruppe hinzugefügt</w:t>
-            </w:r>
-          </w:p>
-        </w:tc>
-        <w:tc>
-          <w:tcPr>
-            <w:tcW w:w="4390" w:type="dxa"/>
-            <w:tcBorders>
-              <w:top w:val="single" w:sz="4" w:space="0" w:color="000000"/>
-              <w:left w:val="single" w:sz="4" w:space="0" w:color="000000"/>
-              <w:bottom w:val="single" w:sz="4" w:space="0" w:color="000000"/>
-              <w:right w:val="single" w:sz="4" w:space="0" w:color="000000"/>
-            </w:tcBorders>
-            <w:shd w:val="clear" w:color="auto" w:fill="auto"/>
-            <w:tcMar>
-              <w:top w:w="80" w:type="dxa"/>
-              <w:left w:w="80" w:type="dxa"/>
-              <w:bottom w:w="80" w:type="dxa"/>
-              <w:right w:w="80" w:type="dxa"/>
-            </w:tcMar>
-          </w:tcPr>
-          <w:p>
-            <w:pPr>
-              <w:pStyle w:val="Text"/>
-              <w:spacing w:after="0" w:line="240" w:lineRule="auto"/>
-            </w:pPr>
-            <w:r>
-              <w:t>BetgroupID, BetgroupName</w:t>
-            </w:r>
-          </w:p>
-        </w:tc>
-      </w:tr>
-      <w:tr>
-        <w:trPr>
-          <w:trHeight w:val="490"/>
-        </w:trPr>
-        <w:tc>
-          <w:tcPr>
-            <w:tcW w:w="987" w:type="dxa"/>
-            <w:tcBorders>
-              <w:top w:val="single" w:sz="4" w:space="0" w:color="000000"/>
-              <w:left w:val="single" w:sz="4" w:space="0" w:color="000000"/>
-              <w:bottom w:val="single" w:sz="4" w:space="0" w:color="000000"/>
-              <w:right w:val="single" w:sz="4" w:space="0" w:color="000000"/>
-            </w:tcBorders>
-            <w:shd w:val="clear" w:color="auto" w:fill="auto"/>
-            <w:tcMar>
-              <w:top w:w="80" w:type="dxa"/>
-              <w:left w:w="80" w:type="dxa"/>
-              <w:bottom w:w="80" w:type="dxa"/>
-              <w:right w:w="80" w:type="dxa"/>
-            </w:tcMar>
-          </w:tcPr>
-          <w:p>
-            <w:r>
-              <w:rPr>
-                <w:rFonts w:ascii="Calibri" w:eastAsia="Calibri" w:hAnsi="Calibri" w:cs="Calibri"/>
-                <w:color w:val="000000"/>
-                <w:sz w:val="22"/>
-                <w:szCs w:val="22"/>
-                <w:u w:color="000000"/>
-              </w:rPr>
-              <w:t>CAT</w:t>
-            </w:r>
-          </w:p>
-        </w:tc>
-        <w:tc>
-          <w:tcPr>
-            <w:tcW w:w="3685" w:type="dxa"/>
-            <w:tcBorders>
-              <w:top w:val="single" w:sz="4" w:space="0" w:color="000000"/>
-              <w:left w:val="single" w:sz="4" w:space="0" w:color="000000"/>
-              <w:bottom w:val="single" w:sz="4" w:space="0" w:color="000000"/>
-              <w:right w:val="single" w:sz="4" w:space="0" w:color="000000"/>
-            </w:tcBorders>
-            <w:shd w:val="clear" w:color="auto" w:fill="auto"/>
-            <w:tcMar>
-              <w:top w:w="80" w:type="dxa"/>
-              <w:left w:w="80" w:type="dxa"/>
-              <w:bottom w:w="80" w:type="dxa"/>
-              <w:right w:w="80" w:type="dxa"/>
-            </w:tcMar>
-          </w:tcPr>
-          <w:p>
-            <w:pPr>
-              <w:pStyle w:val="Text"/>
-              <w:spacing w:after="0" w:line="240" w:lineRule="auto"/>
-            </w:pPr>
-            <w:r>
-              <w:t>Richtige Antwort setzten</w:t>
-            </w:r>
-          </w:p>
-        </w:tc>
-        <w:tc>
-          <w:tcPr>
-            <w:tcW w:w="4390" w:type="dxa"/>
-            <w:tcBorders>
-              <w:top w:val="single" w:sz="4" w:space="0" w:color="000000"/>
-              <w:left w:val="single" w:sz="4" w:space="0" w:color="000000"/>
-              <w:bottom w:val="single" w:sz="4" w:space="0" w:color="000000"/>
-              <w:right w:val="single" w:sz="4" w:space="0" w:color="000000"/>
-            </w:tcBorders>
-            <w:shd w:val="clear" w:color="auto" w:fill="auto"/>
-            <w:tcMar>
-              <w:top w:w="80" w:type="dxa"/>
-              <w:left w:w="80" w:type="dxa"/>
-              <w:bottom w:w="80" w:type="dxa"/>
-              <w:right w:w="80" w:type="dxa"/>
-            </w:tcMar>
-          </w:tcPr>
-          <w:p>
-            <w:pPr>
-              <w:pStyle w:val="Text"/>
-              <w:spacing w:after="0" w:line="240" w:lineRule="auto"/>
-            </w:pPr>
-            <w:r>
-              <w:t>BetID, BetName, BetgroupID, BetgroupName</w:t>
-            </w:r>
-          </w:p>
-        </w:tc>
-      </w:tr>
-      <w:tr>
-        <w:trPr>
-          <w:trHeight w:val="490"/>
-        </w:trPr>
-        <w:tc>
-          <w:tcPr>
-            <w:tcW w:w="987" w:type="dxa"/>
-            <w:tcBorders>
-              <w:top w:val="single" w:sz="4" w:space="0" w:color="000000"/>
-              <w:left w:val="single" w:sz="4" w:space="0" w:color="000000"/>
-              <w:bottom w:val="single" w:sz="4" w:space="0" w:color="000000"/>
-              <w:right w:val="single" w:sz="4" w:space="0" w:color="000000"/>
-            </w:tcBorders>
-            <w:shd w:val="clear" w:color="auto" w:fill="auto"/>
-            <w:tcMar>
-              <w:top w:w="80" w:type="dxa"/>
-              <w:left w:w="80" w:type="dxa"/>
-              <w:bottom w:w="80" w:type="dxa"/>
-              <w:right w:w="80" w:type="dxa"/>
-            </w:tcMar>
-          </w:tcPr>
-          <w:p>
-            <w:r>
-              <w:rPr>
-                <w:rFonts w:ascii="Calibri" w:eastAsia="Calibri" w:hAnsi="Calibri" w:cs="Calibri"/>
-                <w:color w:val="000000"/>
-                <w:sz w:val="22"/>
-                <w:szCs w:val="22"/>
-                <w:u w:color="000000"/>
-              </w:rPr>
-              <w:t>KUH</w:t>
-            </w:r>
-          </w:p>
-        </w:tc>
-        <w:tc>
-          <w:tcPr>
-            <w:tcW w:w="3685" w:type="dxa"/>
-            <w:tcBorders>
-              <w:top w:val="single" w:sz="4" w:space="0" w:color="000000"/>
-              <w:left w:val="single" w:sz="4" w:space="0" w:color="000000"/>
-              <w:bottom w:val="single" w:sz="4" w:space="0" w:color="000000"/>
-              <w:right w:val="single" w:sz="4" w:space="0" w:color="000000"/>
-            </w:tcBorders>
-            <w:shd w:val="clear" w:color="auto" w:fill="auto"/>
-            <w:tcMar>
-              <w:top w:w="80" w:type="dxa"/>
-              <w:left w:w="80" w:type="dxa"/>
-              <w:bottom w:w="80" w:type="dxa"/>
-              <w:right w:w="80" w:type="dxa"/>
-            </w:tcMar>
-          </w:tcPr>
-          <w:p>
-            <w:pPr>
-              <w:pStyle w:val="Text"/>
-              <w:spacing w:after="0" w:line="240" w:lineRule="auto"/>
-            </w:pPr>
-            <w:r>
-              <w:t>Wette zu Ende</w:t>
-            </w:r>
-          </w:p>
-        </w:tc>
-        <w:tc>
-          <w:tcPr>
-            <w:tcW w:w="4390" w:type="dxa"/>
-            <w:tcBorders>
-              <w:top w:val="single" w:sz="4" w:space="0" w:color="000000"/>
-              <w:left w:val="single" w:sz="4" w:space="0" w:color="000000"/>
-              <w:bottom w:val="single" w:sz="4" w:space="0" w:color="000000"/>
-              <w:right w:val="single" w:sz="4" w:space="0" w:color="000000"/>
-            </w:tcBorders>
-            <w:shd w:val="clear" w:color="auto" w:fill="auto"/>
-            <w:tcMar>
-              <w:top w:w="80" w:type="dxa"/>
-              <w:left w:w="80" w:type="dxa"/>
-              <w:bottom w:w="80" w:type="dxa"/>
-              <w:right w:w="80" w:type="dxa"/>
-            </w:tcMar>
-          </w:tcPr>
-          <w:p>
-            <w:pPr>
-              <w:pStyle w:val="Text"/>
-              <w:spacing w:after="0" w:line="240" w:lineRule="auto"/>
-            </w:pPr>
-            <w:r>
-              <w:t>BetID, BetName, BetgroupID, BetgroupName</w:t>
-            </w:r>
-          </w:p>
-        </w:tc>
-      </w:tr>
-      <w:tr>
-        <w:trPr>
-          <w:trHeight w:val="490"/>
-        </w:trPr>
-        <w:tc>
-          <w:tcPr>
-            <w:tcW w:w="987" w:type="dxa"/>
-            <w:tcBorders>
-              <w:top w:val="single" w:sz="4" w:space="0" w:color="000000"/>
-              <w:left w:val="single" w:sz="4" w:space="0" w:color="000000"/>
-              <w:bottom w:val="single" w:sz="4" w:space="0" w:color="000000"/>
-              <w:right w:val="single" w:sz="4" w:space="0" w:color="000000"/>
-            </w:tcBorders>
-            <w:shd w:val="clear" w:color="auto" w:fill="auto"/>
-            <w:tcMar>
-              <w:top w:w="80" w:type="dxa"/>
-              <w:left w:w="80" w:type="dxa"/>
-              <w:bottom w:w="80" w:type="dxa"/>
-              <w:right w:w="80" w:type="dxa"/>
-            </w:tcMar>
-          </w:tcPr>
-          <w:p>
-            <w:r>
-              <w:rPr>
-                <w:rFonts w:ascii="Calibri" w:eastAsia="Calibri" w:hAnsi="Calibri" w:cs="Calibri"/>
-                <w:color w:val="000000"/>
-                <w:sz w:val="22"/>
-                <w:szCs w:val="22"/>
-                <w:u w:color="000000"/>
-              </w:rPr>
-              <w:t>WOW</w:t>
-            </w:r>
-          </w:p>
-        </w:tc>
-        <w:tc>
-          <w:tcPr>
-            <w:tcW w:w="3685" w:type="dxa"/>
-            <w:tcBorders>
-              <w:top w:val="single" w:sz="4" w:space="0" w:color="000000"/>
-              <w:left w:val="single" w:sz="4" w:space="0" w:color="000000"/>
-              <w:bottom w:val="single" w:sz="4" w:space="0" w:color="000000"/>
-              <w:right w:val="single" w:sz="4" w:space="0" w:color="000000"/>
-            </w:tcBorders>
-            <w:shd w:val="clear" w:color="auto" w:fill="auto"/>
-            <w:tcMar>
-              <w:top w:w="80" w:type="dxa"/>
-              <w:left w:w="80" w:type="dxa"/>
-              <w:bottom w:w="80" w:type="dxa"/>
-              <w:right w:w="80" w:type="dxa"/>
-            </w:tcMar>
-          </w:tcPr>
-          <w:p>
-            <w:pPr>
-              <w:pStyle w:val="Text"/>
-              <w:spacing w:after="0" w:line="240" w:lineRule="auto"/>
-            </w:pPr>
-            <w:r>
-              <w:t>Wette gewonnen</w:t>
+              <w:t>Neue Nachricht(en)</w:t>
             </w:r>
           </w:p>
         </w:tc>
@@ -666,197 +946,7 @@
               <w:rPr>
                 <w:lang w:val="en-US"/>
               </w:rPr>
-              <w:t>BetID, BetName, BetgroupID, BetgroupName, [score, globalScore]</w:t>
-            </w:r>
-          </w:p>
-        </w:tc>
-      </w:tr>
-      <w:tr>
-        <w:trPr>
-          <w:trHeight w:val="490"/>
-        </w:trPr>
-        <w:tc>
-          <w:tcPr>
-            <w:tcW w:w="987" w:type="dxa"/>
-            <w:tcBorders>
-              <w:top w:val="single" w:sz="4" w:space="0" w:color="000000"/>
-              <w:left w:val="single" w:sz="4" w:space="0" w:color="000000"/>
-              <w:bottom w:val="single" w:sz="4" w:space="0" w:color="000000"/>
-              <w:right w:val="single" w:sz="4" w:space="0" w:color="000000"/>
-            </w:tcBorders>
-            <w:shd w:val="clear" w:color="auto" w:fill="auto"/>
-            <w:tcMar>
-              <w:top w:w="80" w:type="dxa"/>
-              <w:left w:w="80" w:type="dxa"/>
-              <w:bottom w:w="80" w:type="dxa"/>
-              <w:right w:w="80" w:type="dxa"/>
-            </w:tcMar>
-          </w:tcPr>
-          <w:p>
-            <w:r>
-              <w:rPr>
-                <w:rFonts w:ascii="Calibri" w:eastAsia="Calibri" w:hAnsi="Calibri" w:cs="Calibri"/>
-                <w:color w:val="000000"/>
-                <w:sz w:val="22"/>
-                <w:szCs w:val="22"/>
-                <w:u w:color="000000"/>
-              </w:rPr>
-              <w:t>OPA</w:t>
-            </w:r>
-          </w:p>
-        </w:tc>
-        <w:tc>
-          <w:tcPr>
-            <w:tcW w:w="3685" w:type="dxa"/>
-            <w:tcBorders>
-              <w:top w:val="single" w:sz="4" w:space="0" w:color="000000"/>
-              <w:left w:val="single" w:sz="4" w:space="0" w:color="000000"/>
-              <w:bottom w:val="single" w:sz="4" w:space="0" w:color="000000"/>
-              <w:right w:val="single" w:sz="4" w:space="0" w:color="000000"/>
-            </w:tcBorders>
-            <w:shd w:val="clear" w:color="auto" w:fill="auto"/>
-            <w:tcMar>
-              <w:top w:w="80" w:type="dxa"/>
-              <w:left w:w="80" w:type="dxa"/>
-              <w:bottom w:w="80" w:type="dxa"/>
-              <w:right w:w="80" w:type="dxa"/>
-            </w:tcMar>
-          </w:tcPr>
-          <w:p>
-            <w:pPr>
-              <w:pStyle w:val="Text"/>
-              <w:spacing w:after="0" w:line="240" w:lineRule="auto"/>
-            </w:pPr>
-            <w:r>
-              <w:t>Wette verloren</w:t>
-            </w:r>
-          </w:p>
-        </w:tc>
-        <w:tc>
-          <w:tcPr>
-            <w:tcW w:w="4390" w:type="dxa"/>
-            <w:tcBorders>
-              <w:top w:val="single" w:sz="4" w:space="0" w:color="000000"/>
-              <w:left w:val="single" w:sz="4" w:space="0" w:color="000000"/>
-              <w:bottom w:val="single" w:sz="4" w:space="0" w:color="000000"/>
-              <w:right w:val="single" w:sz="4" w:space="0" w:color="000000"/>
-            </w:tcBorders>
-            <w:shd w:val="clear" w:color="auto" w:fill="auto"/>
-            <w:tcMar>
-              <w:top w:w="80" w:type="dxa"/>
-              <w:left w:w="80" w:type="dxa"/>
-              <w:bottom w:w="80" w:type="dxa"/>
-              <w:right w:w="80" w:type="dxa"/>
-            </w:tcMar>
-          </w:tcPr>
-          <w:p>
-            <w:pPr>
-              <w:pStyle w:val="Text"/>
-              <w:spacing w:after="0" w:line="240" w:lineRule="auto"/>
-              <w:rPr>
-                <w:lang w:val="en-US"/>
-              </w:rPr>
-            </w:pPr>
-            <w:r>
-              <w:rPr>
-                <w:lang w:val="en-US"/>
-              </w:rPr>
-              <w:t>BetID, BetName, BetgroupID, BetgroupName, [score, globalScore]</w:t>
-            </w:r>
-          </w:p>
-        </w:tc>
-      </w:tr>
-      <w:tr>
-        <w:trPr>
-          <w:trHeight w:val="490"/>
-        </w:trPr>
-        <w:tc>
-          <w:tcPr>
-            <w:tcW w:w="987" w:type="dxa"/>
-            <w:tcBorders>
-              <w:top w:val="single" w:sz="4" w:space="0" w:color="000000"/>
-              <w:left w:val="single" w:sz="4" w:space="0" w:color="000000"/>
-              <w:bottom w:val="single" w:sz="4" w:space="0" w:color="000000"/>
-              <w:right w:val="single" w:sz="4" w:space="0" w:color="000000"/>
-            </w:tcBorders>
-            <w:shd w:val="clear" w:color="auto" w:fill="auto"/>
-            <w:tcMar>
-              <w:top w:w="80" w:type="dxa"/>
-              <w:left w:w="80" w:type="dxa"/>
-              <w:bottom w:w="80" w:type="dxa"/>
-              <w:right w:w="80" w:type="dxa"/>
-            </w:tcMar>
-          </w:tcPr>
-          <w:p>
-            <w:r>
-              <w:rPr>
-                <w:rFonts w:ascii="Calibri" w:eastAsia="Calibri" w:hAnsi="Calibri" w:cs="Calibri"/>
-                <w:color w:val="000000"/>
-                <w:sz w:val="22"/>
-                <w:szCs w:val="22"/>
-                <w:u w:color="000000"/>
-              </w:rPr>
-              <w:t>OMA</w:t>
-            </w:r>
-          </w:p>
-        </w:tc>
-        <w:tc>
-          <w:tcPr>
-            <w:tcW w:w="3685" w:type="dxa"/>
-            <w:tcBorders>
-              <w:top w:val="single" w:sz="4" w:space="0" w:color="000000"/>
-              <w:left w:val="single" w:sz="4" w:space="0" w:color="000000"/>
-              <w:bottom w:val="single" w:sz="4" w:space="0" w:color="000000"/>
-              <w:right w:val="single" w:sz="4" w:space="0" w:color="000000"/>
-            </w:tcBorders>
-            <w:shd w:val="clear" w:color="auto" w:fill="auto"/>
-            <w:tcMar>
-              <w:top w:w="80" w:type="dxa"/>
-              <w:left w:w="80" w:type="dxa"/>
-              <w:bottom w:w="80" w:type="dxa"/>
-              <w:right w:w="80" w:type="dxa"/>
-            </w:tcMar>
-          </w:tcPr>
-          <w:p>
-            <w:pPr>
-              <w:pStyle w:val="Text"/>
-              <w:spacing w:after="0" w:line="240" w:lineRule="auto"/>
-            </w:pPr>
-            <w:r>
-              <w:t>Wette ist bald zuende [2 TUnden vorher, nur 1x]</w:t>
-            </w:r>
-          </w:p>
-        </w:tc>
-        <w:tc>
-          <w:tcPr>
-            <w:tcW w:w="4390" w:type="dxa"/>
-            <w:tcBorders>
-              <w:top w:val="single" w:sz="4" w:space="0" w:color="000000"/>
-              <w:left w:val="single" w:sz="4" w:space="0" w:color="000000"/>
-              <w:bottom w:val="single" w:sz="4" w:space="0" w:color="000000"/>
-              <w:right w:val="single" w:sz="4" w:space="0" w:color="000000"/>
-            </w:tcBorders>
-            <w:shd w:val="clear" w:color="auto" w:fill="auto"/>
-            <w:tcMar>
-              <w:top w:w="80" w:type="dxa"/>
-              <w:left w:w="80" w:type="dxa"/>
-              <w:bottom w:w="80" w:type="dxa"/>
-              <w:right w:w="80" w:type="dxa"/>
-            </w:tcMar>
-          </w:tcPr>
-          <w:p>
-            <w:pPr>
-              <w:pStyle w:val="Text"/>
-              <w:spacing w:after="0" w:line="240" w:lineRule="auto"/>
-              <w:rPr>
-                <w:lang w:val="en-US"/>
-              </w:rPr>
-            </w:pPr>
-            <w:r>
-              <w:rPr>
-                <w:lang w:val="en-US"/>
-              </w:rPr>
-              <w:t>BetID, BetName, BetgroupID, BetgroupName, Time</w:t>
+              <w:t>groupID, groupname</w:t>
             </w:r>
           </w:p>
         </w:tc>
@@ -900,7 +990,7 @@
                 <w:szCs w:val="22"/>
                 <w:u w:color="000000"/>
               </w:rPr>
-              <w:t>MAX</w:t>
+              <w:t>AUS</w:t>
             </w:r>
           </w:p>
         </w:tc>
@@ -927,7 +1017,7 @@
               <w:spacing w:after="0" w:line="240" w:lineRule="auto"/>
             </w:pPr>
             <w:r>
-              <w:t>Wette ist bald zuende [2 TUnden vorher, nur 1x]</w:t>
+              <w:t>Zu public Frage eingeladen</w:t>
             </w:r>
           </w:p>
         </w:tc>
@@ -960,118 +1050,28 @@
               <w:rPr>
                 <w:lang w:val="en-US"/>
               </w:rPr>
-              <w:t>BetID, BetName, BetgroupID, BetgroupName, Time</w:t>
-            </w:r>
-          </w:p>
-        </w:tc>
-      </w:tr>
-      <w:tr>
-        <w:trPr>
-          <w:trHeight w:val="490"/>
-        </w:trPr>
-        <w:tc>
-          <w:tcPr>
-            <w:tcW w:w="987" w:type="dxa"/>
-            <w:tcBorders>
-              <w:top w:val="single" w:sz="4" w:space="0" w:color="000000"/>
-              <w:left w:val="single" w:sz="4" w:space="0" w:color="000000"/>
-              <w:bottom w:val="single" w:sz="4" w:space="0" w:color="000000"/>
-              <w:right w:val="single" w:sz="4" w:space="0" w:color="000000"/>
-            </w:tcBorders>
-            <w:shd w:val="clear" w:color="auto" w:fill="auto"/>
-            <w:tcMar>
-              <w:top w:w="80" w:type="dxa"/>
-              <w:left w:w="80" w:type="dxa"/>
-              <w:bottom w:w="80" w:type="dxa"/>
-              <w:right w:w="80" w:type="dxa"/>
-            </w:tcMar>
-          </w:tcPr>
-          <w:p>
-            <w:pPr>
-              <w:rPr>
-                <w:rFonts w:ascii="Calibri" w:eastAsia="Calibri" w:hAnsi="Calibri" w:cs="Calibri"/>
-                <w:color w:val="000000"/>
-                <w:sz w:val="22"/>
-                <w:szCs w:val="22"/>
-                <w:u w:color="000000"/>
-              </w:rPr>
-            </w:pPr>
-            <w:r>
-              <w:rPr>
-                <w:rFonts w:ascii="Calibri" w:eastAsia="Calibri" w:hAnsi="Calibri" w:cs="Calibri"/>
-                <w:color w:val="000000"/>
-                <w:sz w:val="22"/>
-                <w:szCs w:val="22"/>
-                <w:u w:color="000000"/>
-              </w:rPr>
-              <w:t>FI</w:t>
+              <w:t>questio</w:t>
             </w:r>
             <w:bookmarkStart w:id="0" w:name="_GoBack"/>
             <w:bookmarkEnd w:id="0"/>
             <w:r>
-              <w:rPr>
-                <w:rFonts w:ascii="Calibri" w:eastAsia="Calibri" w:hAnsi="Calibri" w:cs="Calibri"/>
-                <w:color w:val="000000"/>
-                <w:sz w:val="22"/>
-                <w:szCs w:val="22"/>
-                <w:u w:color="000000"/>
-              </w:rPr>
-              <w:t>N</w:t>
-            </w:r>
-          </w:p>
-        </w:tc>
-        <w:tc>
-          <w:tcPr>
-            <w:tcW w:w="3685" w:type="dxa"/>
-            <w:tcBorders>
-              <w:top w:val="single" w:sz="4" w:space="0" w:color="000000"/>
-              <w:left w:val="single" w:sz="4" w:space="0" w:color="000000"/>
-              <w:bottom w:val="single" w:sz="4" w:space="0" w:color="000000"/>
-              <w:right w:val="single" w:sz="4" w:space="0" w:color="000000"/>
-            </w:tcBorders>
-            <w:shd w:val="clear" w:color="auto" w:fill="auto"/>
-            <w:tcMar>
-              <w:top w:w="80" w:type="dxa"/>
-              <w:left w:w="80" w:type="dxa"/>
-              <w:bottom w:w="80" w:type="dxa"/>
-              <w:right w:w="80" w:type="dxa"/>
-            </w:tcMar>
-          </w:tcPr>
-          <w:p>
-            <w:pPr>
-              <w:pStyle w:val="Text"/>
-              <w:spacing w:after="0" w:line="240" w:lineRule="auto"/>
-            </w:pPr>
-            <w:r>
-              <w:t>Neue Nachricht(en)</w:t>
-            </w:r>
-          </w:p>
-        </w:tc>
-        <w:tc>
-          <w:tcPr>
-            <w:tcW w:w="4390" w:type="dxa"/>
-            <w:tcBorders>
-              <w:top w:val="single" w:sz="4" w:space="0" w:color="000000"/>
-              <w:left w:val="single" w:sz="4" w:space="0" w:color="000000"/>
-              <w:bottom w:val="single" w:sz="4" w:space="0" w:color="000000"/>
-              <w:right w:val="single" w:sz="4" w:space="0" w:color="000000"/>
-            </w:tcBorders>
-            <w:shd w:val="clear" w:color="auto" w:fill="auto"/>
-            <w:tcMar>
-              <w:top w:w="80" w:type="dxa"/>
-              <w:left w:w="80" w:type="dxa"/>
-              <w:bottom w:w="80" w:type="dxa"/>
-              <w:right w:w="80" w:type="dxa"/>
-            </w:tcMar>
-          </w:tcPr>
-          <w:p>
-            <w:pPr>
-              <w:pStyle w:val="Text"/>
-              <w:spacing w:after="0" w:line="240" w:lineRule="auto"/>
               <w:rPr>
                 <w:lang w:val="en-US"/>
               </w:rPr>
-            </w:pPr>
+              <w:t>nID, question</w:t>
+            </w:r>
+            <w:r>
+              <w:rPr>
+                <w:lang w:val="en-US"/>
+              </w:rPr>
+              <w:t xml:space="preserve">, </w:t>
+            </w:r>
+            <w:r>
+              <w:rPr>
+                <w:lang w:val="en-US"/>
+              </w:rPr>
+              <w:t>username</w:t>
+            </w:r>
           </w:p>
         </w:tc>
       </w:tr>
@@ -1085,8 +1085,8 @@
       </w:pPr>
     </w:p>
     <w:sectPr>
-      <w:headerReference w:type="default" r:id="rId6"/>
-      <w:footerReference w:type="default" r:id="rId7"/>
+      <w:headerReference w:type="default" r:id="rId7"/>
+      <w:footerReference w:type="default" r:id="rId8"/>
       <w:pgSz w:w="11900" w:h="16840"/>
       <w:pgMar w:top="1417" w:right="1417" w:bottom="1134" w:left="1417" w:header="708" w:footer="708" w:gutter="0"/>
       <w:cols w:space="720"/>
@@ -1631,6 +1631,97 @@
       <w:u w:color="000000"/>
     </w:rPr>
   </w:style>
+  <w:style w:type="character" w:styleId="CommentReference">
+    <w:name w:val="annotation reference"/>
+    <w:basedOn w:val="DefaultParagraphFont"/>
+    <w:uiPriority w:val="99"/>
+    <w:semiHidden/>
+    <w:unhideWhenUsed/>
+    <w:rsid w:val="00990F35"/>
+    <w:rPr>
+      <w:sz w:val="16"/>
+      <w:szCs w:val="16"/>
+    </w:rPr>
+  </w:style>
+  <w:style w:type="paragraph" w:styleId="CommentText">
+    <w:name w:val="annotation text"/>
+    <w:basedOn w:val="Normal"/>
+    <w:link w:val="CommentTextChar"/>
+    <w:uiPriority w:val="99"/>
+    <w:semiHidden/>
+    <w:unhideWhenUsed/>
+    <w:rsid w:val="00990F35"/>
+    <w:rPr>
+      <w:sz w:val="20"/>
+      <w:szCs w:val="20"/>
+    </w:rPr>
+  </w:style>
+  <w:style w:type="character" w:customStyle="1" w:styleId="CommentTextChar">
+    <w:name w:val="Comment Text Char"/>
+    <w:basedOn w:val="DefaultParagraphFont"/>
+    <w:link w:val="CommentText"/>
+    <w:uiPriority w:val="99"/>
+    <w:semiHidden/>
+    <w:rsid w:val="00990F35"/>
+    <w:rPr>
+      <w:lang w:val="en-US" w:eastAsia="en-US"/>
+    </w:rPr>
+  </w:style>
+  <w:style w:type="paragraph" w:styleId="CommentSubject">
+    <w:name w:val="annotation subject"/>
+    <w:basedOn w:val="CommentText"/>
+    <w:next w:val="CommentText"/>
+    <w:link w:val="CommentSubjectChar"/>
+    <w:uiPriority w:val="99"/>
+    <w:semiHidden/>
+    <w:unhideWhenUsed/>
+    <w:rsid w:val="00990F35"/>
+    <w:rPr>
+      <w:b/>
+      <w:bCs/>
+    </w:rPr>
+  </w:style>
+  <w:style w:type="character" w:customStyle="1" w:styleId="CommentSubjectChar">
+    <w:name w:val="Comment Subject Char"/>
+    <w:basedOn w:val="CommentTextChar"/>
+    <w:link w:val="CommentSubject"/>
+    <w:uiPriority w:val="99"/>
+    <w:semiHidden/>
+    <w:rsid w:val="00990F35"/>
+    <w:rPr>
+      <w:b/>
+      <w:bCs/>
+      <w:lang w:val="en-US" w:eastAsia="en-US"/>
+    </w:rPr>
+  </w:style>
+  <w:style w:type="paragraph" w:styleId="BalloonText">
+    <w:name w:val="Balloon Text"/>
+    <w:basedOn w:val="Normal"/>
+    <w:link w:val="BalloonTextChar"/>
+    <w:uiPriority w:val="99"/>
+    <w:semiHidden/>
+    <w:unhideWhenUsed/>
+    <w:rsid w:val="00990F35"/>
+    <w:rPr>
+      <w:rFonts w:ascii="Segoe UI" w:hAnsi="Segoe UI" w:cs="Segoe UI"/>
+      <w:sz w:val="18"/>
+      <w:szCs w:val="18"/>
+    </w:rPr>
+  </w:style>
+  <w:style w:type="character" w:customStyle="1" w:styleId="BalloonTextChar">
+    <w:name w:val="Balloon Text Char"/>
+    <w:basedOn w:val="DefaultParagraphFont"/>
+    <w:link w:val="BalloonText"/>
+    <w:uiPriority w:val="99"/>
+    <w:semiHidden/>
+    <w:rsid w:val="00990F35"/>
+    <w:rPr>
+      <w:rFonts w:ascii="Segoe UI" w:hAnsi="Segoe UI" w:cs="Segoe UI"/>
+      <w:sz w:val="18"/>
+      <w:szCs w:val="18"/>
+      <w:lang w:val="en-US" w:eastAsia="en-US"/>
+    </w:rPr>
+  </w:style>
 </w:styles>
 </file>
 
@@ -2705,4 +2796,16 @@
   </a:objectDefaults>
   <a:extraClrSchemeLst/>
 </a:theme>
+</file>
+
+<file path=customXml/item1.xml><?xml version="1.0" encoding="utf-8"?>
+<b:Sources xmlns:b="http://schemas.openxmlformats.org/officeDocument/2006/bibliography" xmlns="http://schemas.openxmlformats.org/officeDocument/2006/bibliography" SelectedStyle="\APASixthEditionOfficeOnline.xsl" StyleName="APA" Version="6"/>
+</file>
+
+<file path=customXml/itemProps1.xml><?xml version="1.0" encoding="utf-8"?>
+<ds:datastoreItem xmlns:ds="http://schemas.openxmlformats.org/officeDocument/2006/customXml" ds:itemID="{7DDE581B-A4B5-493A-BFFA-EA34FCE0E8D1}">
+  <ds:schemaRefs>
+    <ds:schemaRef ds:uri="http://schemas.openxmlformats.org/officeDocument/2006/bibliography"/>
+  </ds:schemaRefs>
+</ds:datastoreItem>
 </file>
</xml_diff>

<commit_message>
Update SQL and Modell; Add Abläufe; Update Trigger; Update Codes
</commit_message>
<xml_diff>
--- a/docs/Codes für Notifikations.docx
+++ b/docs/Codes für Notifikations.docx
@@ -229,9 +229,6 @@
               <w:t xml:space="preserve">, </w:t>
             </w:r>
             <w:r>
-              <w:t>[</w:t>
-            </w:r>
-            <w:r>
               <w:t>groupID</w:t>
             </w:r>
             <w:r>
@@ -240,9 +237,8 @@
             <w:r>
               <w:t>groupname</w:t>
             </w:r>
-            <w:r>
-              <w:t>]</w:t>
-            </w:r>
+            <w:bookmarkStart w:id="0" w:name="_GoBack"/>
+            <w:bookmarkEnd w:id="0"/>
           </w:p>
         </w:tc>
       </w:tr>
@@ -1050,15 +1046,7 @@
               <w:rPr>
                 <w:lang w:val="en-US"/>
               </w:rPr>
-              <w:t>questio</w:t>
-            </w:r>
-            <w:bookmarkStart w:id="0" w:name="_GoBack"/>
-            <w:bookmarkEnd w:id="0"/>
-            <w:r>
-              <w:rPr>
-                <w:lang w:val="en-US"/>
-              </w:rPr>
-              <w:t>nID, question</w:t>
+              <w:t>questionID, question</w:t>
             </w:r>
             <w:r>
               <w:rPr>
@@ -2803,7 +2791,7 @@
 </file>
 
 <file path=customXml/itemProps1.xml><?xml version="1.0" encoding="utf-8"?>
-<ds:datastoreItem xmlns:ds="http://schemas.openxmlformats.org/officeDocument/2006/customXml" ds:itemID="{7DDE581B-A4B5-493A-BFFA-EA34FCE0E8D1}">
+<ds:datastoreItem xmlns:ds="http://schemas.openxmlformats.org/officeDocument/2006/customXml" ds:itemID="{632209F4-B194-4E6B-B606-2CC6B1FCE411}">
   <ds:schemaRefs>
     <ds:schemaRef ds:uri="http://schemas.openxmlformats.org/officeDocument/2006/bibliography"/>
   </ds:schemaRefs>

</xml_diff>

<commit_message>
Working on Frontend methods; cleaning
</commit_message>
<xml_diff>
--- a/docs/Codes für Notifikations.docx
+++ b/docs/Codes für Notifikations.docx
@@ -4,7 +4,7 @@
   <w:body>
     <w:p>
       <w:pPr>
-        <w:pStyle w:val="Title"/>
+        <w:pStyle w:val="Titel"/>
         <w:rPr>
           <w:lang w:val="de-DE"/>
         </w:rPr>
@@ -13,16 +13,8 @@
         <w:rPr>
           <w:lang w:val="de-DE"/>
         </w:rPr>
-        <w:t xml:space="preserve">Codes für </w:t>
+        <w:t>Codes für Notifications</w:t>
       </w:r>
-      <w:proofErr w:type="spellStart"/>
-      <w:r>
-        <w:rPr>
-          <w:lang w:val="de-DE"/>
-        </w:rPr>
-        <w:t>Notifications</w:t>
-      </w:r>
-      <w:proofErr w:type="spellEnd"/>
     </w:p>
     <w:p>
       <w:pPr>
@@ -264,35 +256,9 @@
               <w:pStyle w:val="Text"/>
               <w:spacing w:after="0" w:line="240" w:lineRule="auto"/>
             </w:pPr>
-            <w:proofErr w:type="spellStart"/>
-            <w:r>
-              <w:t>questionID</w:t>
-            </w:r>
-            <w:proofErr w:type="spellEnd"/>
-            <w:r>
-              <w:t xml:space="preserve">, </w:t>
-            </w:r>
-            <w:proofErr w:type="spellStart"/>
-            <w:r>
-              <w:t>question</w:t>
-            </w:r>
-            <w:proofErr w:type="spellEnd"/>
-            <w:r>
-              <w:t xml:space="preserve">, </w:t>
-            </w:r>
-            <w:proofErr w:type="spellStart"/>
-            <w:r>
-              <w:t>groupID</w:t>
-            </w:r>
-            <w:proofErr w:type="spellEnd"/>
-            <w:r>
-              <w:t xml:space="preserve"> </w:t>
-            </w:r>
-            <w:proofErr w:type="spellStart"/>
-            <w:r>
-              <w:t>groupname</w:t>
-            </w:r>
-            <w:proofErr w:type="spellEnd"/>
+            <w:r>
+              <w:t>questionID, question, groupID groupname</w:t>
+            </w:r>
           </w:p>
         </w:tc>
         <w:tc>
@@ -416,19 +382,9 @@
               <w:pStyle w:val="Text"/>
               <w:spacing w:after="0" w:line="240" w:lineRule="auto"/>
             </w:pPr>
-            <w:proofErr w:type="spellStart"/>
-            <w:r>
-              <w:t>groupID</w:t>
-            </w:r>
-            <w:proofErr w:type="spellEnd"/>
-            <w:r>
-              <w:t xml:space="preserve">, </w:t>
-            </w:r>
-            <w:proofErr w:type="spellStart"/>
-            <w:r>
-              <w:t>groupname</w:t>
-            </w:r>
-            <w:proofErr w:type="spellEnd"/>
+            <w:r>
+              <w:t>groupID, groupname</w:t>
+            </w:r>
           </w:p>
         </w:tc>
         <w:tc>
@@ -555,35 +511,9 @@
               <w:pStyle w:val="Text"/>
               <w:spacing w:after="0" w:line="240" w:lineRule="auto"/>
             </w:pPr>
-            <w:proofErr w:type="spellStart"/>
-            <w:r>
-              <w:t>questionID</w:t>
-            </w:r>
-            <w:proofErr w:type="spellEnd"/>
-            <w:r>
-              <w:t xml:space="preserve">, </w:t>
-            </w:r>
-            <w:proofErr w:type="spellStart"/>
-            <w:r>
-              <w:t>question</w:t>
-            </w:r>
-            <w:proofErr w:type="spellEnd"/>
-            <w:r>
-              <w:t xml:space="preserve">, </w:t>
-            </w:r>
-            <w:proofErr w:type="spellStart"/>
-            <w:r>
-              <w:t>groupID</w:t>
-            </w:r>
-            <w:proofErr w:type="spellEnd"/>
-            <w:r>
-              <w:t xml:space="preserve">, </w:t>
-            </w:r>
-            <w:proofErr w:type="spellStart"/>
-            <w:r>
-              <w:t>groupname</w:t>
-            </w:r>
-            <w:proofErr w:type="spellEnd"/>
+            <w:r>
+              <w:t>questionID, question, groupID, groupname</w:t>
+            </w:r>
           </w:p>
         </w:tc>
         <w:tc>
@@ -621,6 +551,9 @@
               <w:pStyle w:val="Text"/>
               <w:spacing w:after="0" w:line="240" w:lineRule="auto"/>
             </w:pPr>
+            <w:r>
+              <w:t>Ja</w:t>
+            </w:r>
           </w:p>
         </w:tc>
       </w:tr>
@@ -707,37 +640,8 @@
               <w:pStyle w:val="Text"/>
               <w:spacing w:after="0" w:line="240" w:lineRule="auto"/>
             </w:pPr>
-            <w:proofErr w:type="spellStart"/>
-            <w:r>
-              <w:t>questionID</w:t>
-            </w:r>
-            <w:proofErr w:type="spellEnd"/>
-            <w:r>
-              <w:t xml:space="preserve">, </w:t>
-            </w:r>
-            <w:proofErr w:type="spellStart"/>
-            <w:r>
-              <w:t>question</w:t>
-            </w:r>
-            <w:proofErr w:type="spellEnd"/>
-            <w:r>
-              <w:t>, [</w:t>
-            </w:r>
-            <w:proofErr w:type="spellStart"/>
-            <w:r>
-              <w:t>groupID</w:t>
-            </w:r>
-            <w:proofErr w:type="spellEnd"/>
-            <w:r>
-              <w:t xml:space="preserve">, </w:t>
-            </w:r>
-            <w:proofErr w:type="spellStart"/>
-            <w:r>
-              <w:t>groupname</w:t>
-            </w:r>
-            <w:proofErr w:type="spellEnd"/>
-            <w:r>
-              <w:t>]</w:t>
+            <w:r>
+              <w:t>questionID, question, [groupID, groupname]</w:t>
             </w:r>
           </w:p>
         </w:tc>
@@ -776,6 +680,11 @@
               <w:pStyle w:val="Text"/>
               <w:spacing w:after="0" w:line="240" w:lineRule="auto"/>
             </w:pPr>
+            <w:r>
+              <w:t>ja</w:t>
+            </w:r>
+            <w:bookmarkStart w:id="0" w:name="_GoBack"/>
+            <w:bookmarkEnd w:id="0"/>
           </w:p>
         </w:tc>
       </w:tr>
@@ -865,98 +774,64 @@
                 <w:lang w:val="en-US"/>
               </w:rPr>
             </w:pPr>
-            <w:proofErr w:type="spellStart"/>
             <w:r>
               <w:rPr>
                 <w:lang w:val="en-US"/>
               </w:rPr>
-              <w:t>questionID</w:t>
-            </w:r>
-            <w:proofErr w:type="spellEnd"/>
-            <w:r>
+              <w:t>questionID, question, groupID, groupname</w:t>
+            </w:r>
+          </w:p>
+        </w:tc>
+        <w:tc>
+          <w:tcPr>
+            <w:tcW w:w="890" w:type="dxa"/>
+            <w:tcBorders>
+              <w:top w:val="single" w:sz="4" w:space="0" w:color="000000"/>
+              <w:left w:val="single" w:sz="4" w:space="0" w:color="000000"/>
+              <w:bottom w:val="single" w:sz="4" w:space="0" w:color="000000"/>
+              <w:right w:val="single" w:sz="4" w:space="0" w:color="000000"/>
+            </w:tcBorders>
+          </w:tcPr>
+          <w:p>
+            <w:pPr>
+              <w:pStyle w:val="Text"/>
+              <w:spacing w:after="0" w:line="240" w:lineRule="auto"/>
               <w:rPr>
                 <w:lang w:val="en-US"/>
               </w:rPr>
-              <w:t xml:space="preserve">, question, </w:t>
-            </w:r>
-            <w:proofErr w:type="spellStart"/>
+            </w:pPr>
             <w:r>
               <w:rPr>
                 <w:lang w:val="en-US"/>
               </w:rPr>
-              <w:t>groupID</w:t>
-            </w:r>
-            <w:proofErr w:type="spellEnd"/>
-            <w:r>
+              <w:t>Ja</w:t>
+            </w:r>
+          </w:p>
+        </w:tc>
+        <w:tc>
+          <w:tcPr>
+            <w:tcW w:w="3685" w:type="dxa"/>
+            <w:tcBorders>
+              <w:top w:val="single" w:sz="4" w:space="0" w:color="000000"/>
+              <w:left w:val="single" w:sz="4" w:space="0" w:color="000000"/>
+              <w:bottom w:val="single" w:sz="4" w:space="0" w:color="000000"/>
+              <w:right w:val="single" w:sz="4" w:space="0" w:color="000000"/>
+            </w:tcBorders>
+          </w:tcPr>
+          <w:p>
+            <w:pPr>
+              <w:pStyle w:val="Text"/>
+              <w:spacing w:after="0" w:line="240" w:lineRule="auto"/>
               <w:rPr>
                 <w:lang w:val="en-US"/>
               </w:rPr>
-              <w:t xml:space="preserve">, </w:t>
-            </w:r>
-            <w:proofErr w:type="spellStart"/>
+            </w:pPr>
             <w:r>
               <w:rPr>
                 <w:lang w:val="en-US"/>
               </w:rPr>
-              <w:t>groupname</w:t>
-            </w:r>
-            <w:proofErr w:type="spellEnd"/>
-          </w:p>
-        </w:tc>
-        <w:tc>
-          <w:tcPr>
-            <w:tcW w:w="890" w:type="dxa"/>
-            <w:tcBorders>
-              <w:top w:val="single" w:sz="4" w:space="0" w:color="000000"/>
-              <w:left w:val="single" w:sz="4" w:space="0" w:color="000000"/>
-              <w:bottom w:val="single" w:sz="4" w:space="0" w:color="000000"/>
-              <w:right w:val="single" w:sz="4" w:space="0" w:color="000000"/>
-            </w:tcBorders>
-          </w:tcPr>
-          <w:p>
-            <w:pPr>
-              <w:pStyle w:val="Text"/>
-              <w:spacing w:after="0" w:line="240" w:lineRule="auto"/>
-              <w:rPr>
-                <w:lang w:val="en-US"/>
-              </w:rPr>
-            </w:pPr>
-            <w:proofErr w:type="spellStart"/>
-            <w:r>
-              <w:rPr>
-                <w:lang w:val="en-US"/>
-              </w:rPr>
               <w:t>Ja</w:t>
             </w:r>
-            <w:proofErr w:type="spellEnd"/>
-          </w:p>
-        </w:tc>
-        <w:tc>
-          <w:tcPr>
-            <w:tcW w:w="3685" w:type="dxa"/>
-            <w:tcBorders>
-              <w:top w:val="single" w:sz="4" w:space="0" w:color="000000"/>
-              <w:left w:val="single" w:sz="4" w:space="0" w:color="000000"/>
-              <w:bottom w:val="single" w:sz="4" w:space="0" w:color="000000"/>
-              <w:right w:val="single" w:sz="4" w:space="0" w:color="000000"/>
-            </w:tcBorders>
-          </w:tcPr>
-          <w:p>
-            <w:pPr>
-              <w:pStyle w:val="Text"/>
-              <w:spacing w:after="0" w:line="240" w:lineRule="auto"/>
-              <w:rPr>
-                <w:lang w:val="en-US"/>
-              </w:rPr>
-            </w:pPr>
-            <w:proofErr w:type="spellStart"/>
-            <w:r>
-              <w:rPr>
-                <w:lang w:val="en-US"/>
-              </w:rPr>
-              <w:t>Ja</w:t>
-            </w:r>
-            <w:proofErr w:type="spellEnd"/>
           </w:p>
         </w:tc>
       </w:tr>
@@ -1046,98 +921,64 @@
                 <w:lang w:val="en-US"/>
               </w:rPr>
             </w:pPr>
-            <w:proofErr w:type="spellStart"/>
             <w:r>
               <w:rPr>
                 <w:lang w:val="en-US"/>
               </w:rPr>
-              <w:t>questionID</w:t>
-            </w:r>
-            <w:proofErr w:type="spellEnd"/>
-            <w:r>
+              <w:t>questionID, question, groupID, groupname</w:t>
+            </w:r>
+          </w:p>
+        </w:tc>
+        <w:tc>
+          <w:tcPr>
+            <w:tcW w:w="890" w:type="dxa"/>
+            <w:tcBorders>
+              <w:top w:val="single" w:sz="4" w:space="0" w:color="000000"/>
+              <w:left w:val="single" w:sz="4" w:space="0" w:color="000000"/>
+              <w:bottom w:val="single" w:sz="4" w:space="0" w:color="000000"/>
+              <w:right w:val="single" w:sz="4" w:space="0" w:color="000000"/>
+            </w:tcBorders>
+          </w:tcPr>
+          <w:p>
+            <w:pPr>
+              <w:pStyle w:val="Text"/>
+              <w:spacing w:after="0" w:line="240" w:lineRule="auto"/>
               <w:rPr>
                 <w:lang w:val="en-US"/>
               </w:rPr>
-              <w:t xml:space="preserve">, question, </w:t>
-            </w:r>
-            <w:proofErr w:type="spellStart"/>
+            </w:pPr>
             <w:r>
               <w:rPr>
                 <w:lang w:val="en-US"/>
               </w:rPr>
-              <w:t>groupID</w:t>
-            </w:r>
-            <w:proofErr w:type="spellEnd"/>
-            <w:r>
+              <w:t>Ja</w:t>
+            </w:r>
+          </w:p>
+        </w:tc>
+        <w:tc>
+          <w:tcPr>
+            <w:tcW w:w="3685" w:type="dxa"/>
+            <w:tcBorders>
+              <w:top w:val="single" w:sz="4" w:space="0" w:color="000000"/>
+              <w:left w:val="single" w:sz="4" w:space="0" w:color="000000"/>
+              <w:bottom w:val="single" w:sz="4" w:space="0" w:color="000000"/>
+              <w:right w:val="single" w:sz="4" w:space="0" w:color="000000"/>
+            </w:tcBorders>
+          </w:tcPr>
+          <w:p>
+            <w:pPr>
+              <w:pStyle w:val="Text"/>
+              <w:spacing w:after="0" w:line="240" w:lineRule="auto"/>
               <w:rPr>
                 <w:lang w:val="en-US"/>
               </w:rPr>
-              <w:t xml:space="preserve">, </w:t>
-            </w:r>
-            <w:proofErr w:type="spellStart"/>
+            </w:pPr>
             <w:r>
               <w:rPr>
                 <w:lang w:val="en-US"/>
               </w:rPr>
-              <w:t>groupname</w:t>
-            </w:r>
-            <w:proofErr w:type="spellEnd"/>
-          </w:p>
-        </w:tc>
-        <w:tc>
-          <w:tcPr>
-            <w:tcW w:w="890" w:type="dxa"/>
-            <w:tcBorders>
-              <w:top w:val="single" w:sz="4" w:space="0" w:color="000000"/>
-              <w:left w:val="single" w:sz="4" w:space="0" w:color="000000"/>
-              <w:bottom w:val="single" w:sz="4" w:space="0" w:color="000000"/>
-              <w:right w:val="single" w:sz="4" w:space="0" w:color="000000"/>
-            </w:tcBorders>
-          </w:tcPr>
-          <w:p>
-            <w:pPr>
-              <w:pStyle w:val="Text"/>
-              <w:spacing w:after="0" w:line="240" w:lineRule="auto"/>
-              <w:rPr>
-                <w:lang w:val="en-US"/>
-              </w:rPr>
-            </w:pPr>
-            <w:proofErr w:type="spellStart"/>
-            <w:r>
-              <w:rPr>
-                <w:lang w:val="en-US"/>
-              </w:rPr>
-              <w:t>Ja</w:t>
-            </w:r>
-            <w:proofErr w:type="spellEnd"/>
-          </w:p>
-        </w:tc>
-        <w:tc>
-          <w:tcPr>
-            <w:tcW w:w="3685" w:type="dxa"/>
-            <w:tcBorders>
-              <w:top w:val="single" w:sz="4" w:space="0" w:color="000000"/>
-              <w:left w:val="single" w:sz="4" w:space="0" w:color="000000"/>
-              <w:bottom w:val="single" w:sz="4" w:space="0" w:color="000000"/>
-              <w:right w:val="single" w:sz="4" w:space="0" w:color="000000"/>
-            </w:tcBorders>
-          </w:tcPr>
-          <w:p>
-            <w:pPr>
-              <w:pStyle w:val="Text"/>
-              <w:spacing w:after="0" w:line="240" w:lineRule="auto"/>
-              <w:rPr>
-                <w:lang w:val="en-US"/>
-              </w:rPr>
-            </w:pPr>
-            <w:proofErr w:type="spellStart"/>
-            <w:r>
-              <w:rPr>
-                <w:lang w:val="en-US"/>
-              </w:rPr>
               <w:t>ja</w:t>
             </w:r>
-            <w:proofErr w:type="spellEnd"/>
           </w:p>
         </w:tc>
       </w:tr>
@@ -1198,15 +1039,7 @@
               <w:spacing w:after="0" w:line="240" w:lineRule="auto"/>
             </w:pPr>
             <w:r>
-              <w:t xml:space="preserve">Frage ist bald </w:t>
-            </w:r>
-            <w:proofErr w:type="spellStart"/>
-            <w:r>
-              <w:t>zuende</w:t>
-            </w:r>
-            <w:proofErr w:type="spellEnd"/>
-            <w:r>
-              <w:t xml:space="preserve"> (2h)</w:t>
+              <w:t>Frage ist bald zuende (2h)</w:t>
             </w:r>
           </w:p>
         </w:tc>
@@ -1235,47 +1068,11 @@
                 <w:lang w:val="en-US"/>
               </w:rPr>
             </w:pPr>
-            <w:proofErr w:type="spellStart"/>
             <w:r>
               <w:rPr>
                 <w:lang w:val="en-US"/>
               </w:rPr>
-              <w:t>questionID</w:t>
-            </w:r>
-            <w:proofErr w:type="spellEnd"/>
-            <w:r>
-              <w:rPr>
-                <w:lang w:val="en-US"/>
-              </w:rPr>
-              <w:t xml:space="preserve">, question, </w:t>
-            </w:r>
-            <w:proofErr w:type="spellStart"/>
-            <w:r>
-              <w:rPr>
-                <w:lang w:val="en-US"/>
-              </w:rPr>
-              <w:t>groupID</w:t>
-            </w:r>
-            <w:proofErr w:type="spellEnd"/>
-            <w:r>
-              <w:rPr>
-                <w:lang w:val="en-US"/>
-              </w:rPr>
-              <w:t xml:space="preserve">, </w:t>
-            </w:r>
-            <w:proofErr w:type="spellStart"/>
-            <w:r>
-              <w:rPr>
-                <w:lang w:val="en-US"/>
-              </w:rPr>
-              <w:t>groupname</w:t>
-            </w:r>
-            <w:proofErr w:type="spellEnd"/>
-            <w:r>
-              <w:rPr>
-                <w:lang w:val="en-US"/>
-              </w:rPr>
-              <w:t>, time</w:t>
+              <w:t>questionID, question, groupID, groupname, time</w:t>
             </w:r>
           </w:p>
         </w:tc>
@@ -1421,33 +1218,43 @@
                 <w:lang w:val="en-US"/>
               </w:rPr>
             </w:pPr>
-            <w:proofErr w:type="spellStart"/>
             <w:r>
               <w:rPr>
                 <w:lang w:val="en-US"/>
               </w:rPr>
-              <w:t>groupID</w:t>
-            </w:r>
-            <w:proofErr w:type="spellEnd"/>
-            <w:r>
+              <w:t>groupID, groupname</w:t>
+            </w:r>
+          </w:p>
+        </w:tc>
+        <w:tc>
+          <w:tcPr>
+            <w:tcW w:w="890" w:type="dxa"/>
+            <w:tcBorders>
+              <w:top w:val="single" w:sz="4" w:space="0" w:color="000000"/>
+              <w:left w:val="single" w:sz="4" w:space="0" w:color="000000"/>
+              <w:bottom w:val="single" w:sz="4" w:space="0" w:color="000000"/>
+              <w:right w:val="single" w:sz="4" w:space="0" w:color="000000"/>
+            </w:tcBorders>
+          </w:tcPr>
+          <w:p>
+            <w:pPr>
+              <w:pStyle w:val="Text"/>
+              <w:spacing w:after="0" w:line="240" w:lineRule="auto"/>
               <w:rPr>
                 <w:lang w:val="en-US"/>
               </w:rPr>
-              <w:t xml:space="preserve">, </w:t>
-            </w:r>
-            <w:proofErr w:type="spellStart"/>
+            </w:pPr>
             <w:r>
               <w:rPr>
                 <w:lang w:val="en-US"/>
               </w:rPr>
-              <w:t>groupname</w:t>
-            </w:r>
-            <w:proofErr w:type="spellEnd"/>
-          </w:p>
-        </w:tc>
-        <w:tc>
-          <w:tcPr>
-            <w:tcW w:w="890" w:type="dxa"/>
+              <w:t>Ja</w:t>
+            </w:r>
+          </w:p>
+        </w:tc>
+        <w:tc>
+          <w:tcPr>
+            <w:tcW w:w="3685" w:type="dxa"/>
             <w:tcBorders>
               <w:top w:val="single" w:sz="4" w:space="0" w:color="000000"/>
               <w:left w:val="single" w:sz="4" w:space="0" w:color="000000"/>
@@ -1463,44 +1270,12 @@
                 <w:lang w:val="en-US"/>
               </w:rPr>
             </w:pPr>
-            <w:proofErr w:type="spellStart"/>
             <w:r>
               <w:rPr>
                 <w:lang w:val="en-US"/>
               </w:rPr>
-              <w:t>Ja</w:t>
-            </w:r>
-            <w:proofErr w:type="spellEnd"/>
-          </w:p>
-        </w:tc>
-        <w:tc>
-          <w:tcPr>
-            <w:tcW w:w="3685" w:type="dxa"/>
-            <w:tcBorders>
-              <w:top w:val="single" w:sz="4" w:space="0" w:color="000000"/>
-              <w:left w:val="single" w:sz="4" w:space="0" w:color="000000"/>
-              <w:bottom w:val="single" w:sz="4" w:space="0" w:color="000000"/>
-              <w:right w:val="single" w:sz="4" w:space="0" w:color="000000"/>
-            </w:tcBorders>
-          </w:tcPr>
-          <w:p>
-            <w:pPr>
-              <w:pStyle w:val="Text"/>
-              <w:spacing w:after="0" w:line="240" w:lineRule="auto"/>
-              <w:rPr>
-                <w:lang w:val="en-US"/>
-              </w:rPr>
-            </w:pPr>
-            <w:proofErr w:type="spellStart"/>
-            <w:r>
-              <w:rPr>
-                <w:lang w:val="en-US"/>
-              </w:rPr>
               <w:t>ja</w:t>
             </w:r>
-            <w:bookmarkStart w:id="0" w:name="_GoBack"/>
-            <w:bookmarkEnd w:id="0"/>
-            <w:proofErr w:type="spellEnd"/>
           </w:p>
         </w:tc>
       </w:tr>
@@ -1570,15 +1345,7 @@
               <w:spacing w:after="0" w:line="240" w:lineRule="auto"/>
             </w:pPr>
             <w:r>
-              <w:t xml:space="preserve">Zu </w:t>
-            </w:r>
-            <w:proofErr w:type="spellStart"/>
-            <w:r>
-              <w:t>public</w:t>
-            </w:r>
-            <w:proofErr w:type="spellEnd"/>
-            <w:r>
-              <w:t xml:space="preserve"> Frage eingeladen</w:t>
+              <w:t>Zu public Frage eingeladen</w:t>
             </w:r>
           </w:p>
         </w:tc>
@@ -1607,19 +1374,11 @@
                 <w:lang w:val="en-US"/>
               </w:rPr>
             </w:pPr>
-            <w:proofErr w:type="spellStart"/>
             <w:r>
               <w:rPr>
                 <w:lang w:val="en-US"/>
               </w:rPr>
-              <w:t>questionID</w:t>
-            </w:r>
-            <w:proofErr w:type="spellEnd"/>
-            <w:r>
-              <w:rPr>
-                <w:lang w:val="en-US"/>
-              </w:rPr>
-              <w:t>, question, username</w:t>
+              <w:t>questionID, question, username</w:t>
             </w:r>
           </w:p>
         </w:tc>
@@ -2145,7 +1904,7 @@
     <w:lsdException w:name="List Table 6 Colorful Accent 6" w:uiPriority="51"/>
     <w:lsdException w:name="List Table 7 Colorful Accent 6" w:uiPriority="52"/>
   </w:latentStyles>
-  <w:style w:type="paragraph" w:default="1" w:styleId="Normal">
+  <w:style w:type="paragraph" w:default="1" w:styleId="Standard">
     <w:name w:val="Normal"/>
     <w:rPr>
       <w:sz w:val="24"/>
@@ -2153,13 +1912,13 @@
       <w:lang w:val="en-US" w:eastAsia="en-US"/>
     </w:rPr>
   </w:style>
-  <w:style w:type="character" w:default="1" w:styleId="DefaultParagraphFont">
+  <w:style w:type="character" w:default="1" w:styleId="Absatz-Standardschriftart">
     <w:name w:val="Default Paragraph Font"/>
     <w:uiPriority w:val="1"/>
     <w:semiHidden/>
     <w:unhideWhenUsed/>
   </w:style>
-  <w:style w:type="table" w:default="1" w:styleId="TableNormal">
+  <w:style w:type="table" w:default="1" w:styleId="NormaleTabelle">
     <w:name w:val="Normal Table"/>
     <w:uiPriority w:val="99"/>
     <w:semiHidden/>
@@ -2174,7 +1933,7 @@
       </w:tblCellMar>
     </w:tblPr>
   </w:style>
-  <w:style w:type="numbering" w:default="1" w:styleId="NoList">
+  <w:style w:type="numbering" w:default="1" w:styleId="KeineListe">
     <w:name w:val="No List"/>
     <w:uiPriority w:val="99"/>
     <w:semiHidden/>
@@ -2200,7 +1959,7 @@
       <w:szCs w:val="24"/>
     </w:rPr>
   </w:style>
-  <w:style w:type="paragraph" w:styleId="Title">
+  <w:style w:type="paragraph" w:styleId="Titel">
     <w:name w:val="Title"/>
     <w:next w:val="Text"/>
     <w:rPr>
@@ -2227,9 +1986,9 @@
       <w:u w:color="000000"/>
     </w:rPr>
   </w:style>
-  <w:style w:type="character" w:styleId="CommentReference">
+  <w:style w:type="character" w:styleId="Kommentarzeichen">
     <w:name w:val="annotation reference"/>
-    <w:basedOn w:val="DefaultParagraphFont"/>
+    <w:basedOn w:val="Absatz-Standardschriftart"/>
     <w:uiPriority w:val="99"/>
     <w:semiHidden/>
     <w:unhideWhenUsed/>
@@ -2239,10 +1998,10 @@
       <w:szCs w:val="16"/>
     </w:rPr>
   </w:style>
-  <w:style w:type="paragraph" w:styleId="CommentText">
+  <w:style w:type="paragraph" w:styleId="Kommentartext">
     <w:name w:val="annotation text"/>
-    <w:basedOn w:val="Normal"/>
-    <w:link w:val="CommentTextChar"/>
+    <w:basedOn w:val="Standard"/>
+    <w:link w:val="KommentartextZchn"/>
     <w:uiPriority w:val="99"/>
     <w:semiHidden/>
     <w:unhideWhenUsed/>
@@ -2252,10 +2011,10 @@
       <w:szCs w:val="20"/>
     </w:rPr>
   </w:style>
-  <w:style w:type="character" w:customStyle="1" w:styleId="CommentTextChar">
-    <w:name w:val="Comment Text Char"/>
-    <w:basedOn w:val="DefaultParagraphFont"/>
-    <w:link w:val="CommentText"/>
+  <w:style w:type="character" w:customStyle="1" w:styleId="KommentartextZchn">
+    <w:name w:val="Kommentartext Zchn"/>
+    <w:basedOn w:val="Absatz-Standardschriftart"/>
+    <w:link w:val="Kommentartext"/>
     <w:uiPriority w:val="99"/>
     <w:semiHidden/>
     <w:rsid w:val="00990F35"/>
@@ -2263,11 +2022,11 @@
       <w:lang w:val="en-US" w:eastAsia="en-US"/>
     </w:rPr>
   </w:style>
-  <w:style w:type="paragraph" w:styleId="CommentSubject">
+  <w:style w:type="paragraph" w:styleId="Kommentarthema">
     <w:name w:val="annotation subject"/>
-    <w:basedOn w:val="CommentText"/>
-    <w:next w:val="CommentText"/>
-    <w:link w:val="CommentSubjectChar"/>
+    <w:basedOn w:val="Kommentartext"/>
+    <w:next w:val="Kommentartext"/>
+    <w:link w:val="KommentarthemaZchn"/>
     <w:uiPriority w:val="99"/>
     <w:semiHidden/>
     <w:unhideWhenUsed/>
@@ -2277,10 +2036,10 @@
       <w:bCs/>
     </w:rPr>
   </w:style>
-  <w:style w:type="character" w:customStyle="1" w:styleId="CommentSubjectChar">
-    <w:name w:val="Comment Subject Char"/>
-    <w:basedOn w:val="CommentTextChar"/>
-    <w:link w:val="CommentSubject"/>
+  <w:style w:type="character" w:customStyle="1" w:styleId="KommentarthemaZchn">
+    <w:name w:val="Kommentarthema Zchn"/>
+    <w:basedOn w:val="KommentartextZchn"/>
+    <w:link w:val="Kommentarthema"/>
     <w:uiPriority w:val="99"/>
     <w:semiHidden/>
     <w:rsid w:val="00990F35"/>
@@ -2290,10 +2049,10 @@
       <w:lang w:val="en-US" w:eastAsia="en-US"/>
     </w:rPr>
   </w:style>
-  <w:style w:type="paragraph" w:styleId="BalloonText">
+  <w:style w:type="paragraph" w:styleId="Sprechblasentext">
     <w:name w:val="Balloon Text"/>
-    <w:basedOn w:val="Normal"/>
-    <w:link w:val="BalloonTextChar"/>
+    <w:basedOn w:val="Standard"/>
+    <w:link w:val="SprechblasentextZchn"/>
     <w:uiPriority w:val="99"/>
     <w:semiHidden/>
     <w:unhideWhenUsed/>
@@ -2304,10 +2063,10 @@
       <w:szCs w:val="18"/>
     </w:rPr>
   </w:style>
-  <w:style w:type="character" w:customStyle="1" w:styleId="BalloonTextChar">
-    <w:name w:val="Balloon Text Char"/>
-    <w:basedOn w:val="DefaultParagraphFont"/>
-    <w:link w:val="BalloonText"/>
+  <w:style w:type="character" w:customStyle="1" w:styleId="SprechblasentextZchn">
+    <w:name w:val="Sprechblasentext Zchn"/>
+    <w:basedOn w:val="Absatz-Standardschriftart"/>
+    <w:link w:val="Sprechblasentext"/>
     <w:uiPriority w:val="99"/>
     <w:semiHidden/>
     <w:rsid w:val="00990F35"/>
@@ -3399,7 +3158,7 @@
 </file>
 
 <file path=customXml/itemProps1.xml><?xml version="1.0" encoding="utf-8"?>
-<ds:datastoreItem xmlns:ds="http://schemas.openxmlformats.org/officeDocument/2006/customXml" ds:itemID="{4BCC7485-B053-433F-9CCD-DCDCF09A2D6A}">
+<ds:datastoreItem xmlns:ds="http://schemas.openxmlformats.org/officeDocument/2006/customXml" ds:itemID="{2D7CD5B4-C96D-4F1D-9F3C-1F9553E3963F}">
   <ds:schemaRefs>
     <ds:schemaRef ds:uri="http://schemas.openxmlformats.org/officeDocument/2006/bibliography"/>
   </ds:schemaRefs>

</xml_diff>

<commit_message>
Added Notficationstuff, minor Changes, closes #13 and closes #7
</commit_message>
<xml_diff>
--- a/docs/Codes für Notifikations.docx
+++ b/docs/Codes für Notifikations.docx
@@ -4,7 +4,7 @@
   <w:body>
     <w:p>
       <w:pPr>
-        <w:pStyle w:val="Titel"/>
+        <w:pStyle w:val="Title"/>
         <w:rPr>
           <w:lang w:val="de-DE"/>
         </w:rPr>
@@ -203,7 +203,7 @@
                 <w:szCs w:val="22"/>
                 <w:u w:color="000000"/>
               </w:rPr>
-              <w:t>KIT</w:t>
+              <w:t>NQ</w:t>
             </w:r>
           </w:p>
         </w:tc>
@@ -329,7 +329,7 @@
                 <w:szCs w:val="22"/>
                 <w:u w:color="000000"/>
               </w:rPr>
-              <w:t>DOG</w:t>
+              <w:t>ATG</w:t>
             </w:r>
           </w:p>
         </w:tc>
@@ -458,7 +458,7 @@
                 <w:szCs w:val="22"/>
                 <w:u w:color="000000"/>
               </w:rPr>
-              <w:t>CAT</w:t>
+              <w:t>AS</w:t>
             </w:r>
           </w:p>
         </w:tc>
@@ -587,7 +587,7 @@
                 <w:szCs w:val="22"/>
                 <w:u w:color="000000"/>
               </w:rPr>
-              <w:t>KUH</w:t>
+              <w:t>QE</w:t>
             </w:r>
           </w:p>
         </w:tc>
@@ -683,8 +683,6 @@
             <w:r>
               <w:t>ja</w:t>
             </w:r>
-            <w:bookmarkStart w:id="0" w:name="_GoBack"/>
-            <w:bookmarkEnd w:id="0"/>
           </w:p>
         </w:tc>
       </w:tr>
@@ -718,7 +716,7 @@
                 <w:szCs w:val="22"/>
                 <w:u w:color="000000"/>
               </w:rPr>
-              <w:t>WOW</w:t>
+              <w:t>WB</w:t>
             </w:r>
           </w:p>
         </w:tc>
@@ -774,12 +772,42 @@
                 <w:lang w:val="en-US"/>
               </w:rPr>
             </w:pPr>
-            <w:r>
-              <w:rPr>
-                <w:lang w:val="en-US"/>
-              </w:rPr>
-              <w:t>questionID, question, groupID, groupname</w:t>
-            </w:r>
+            <w:proofErr w:type="spellStart"/>
+            <w:r>
+              <w:rPr>
+                <w:lang w:val="en-US"/>
+              </w:rPr>
+              <w:t>questionID</w:t>
+            </w:r>
+            <w:proofErr w:type="spellEnd"/>
+            <w:r>
+              <w:rPr>
+                <w:lang w:val="en-US"/>
+              </w:rPr>
+              <w:t xml:space="preserve">, question, </w:t>
+            </w:r>
+            <w:proofErr w:type="spellStart"/>
+            <w:r>
+              <w:rPr>
+                <w:lang w:val="en-US"/>
+              </w:rPr>
+              <w:t>groupID</w:t>
+            </w:r>
+            <w:proofErr w:type="spellEnd"/>
+            <w:r>
+              <w:rPr>
+                <w:lang w:val="en-US"/>
+              </w:rPr>
+              <w:t xml:space="preserve">, </w:t>
+            </w:r>
+            <w:proofErr w:type="spellStart"/>
+            <w:r>
+              <w:rPr>
+                <w:lang w:val="en-US"/>
+              </w:rPr>
+              <w:t>groupname</w:t>
+            </w:r>
+            <w:proofErr w:type="spellEnd"/>
           </w:p>
         </w:tc>
         <w:tc>
@@ -858,14 +886,7 @@
           </w:tcPr>
           <w:p>
             <w:r>
-              <w:rPr>
-                <w:rFonts w:ascii="Calibri" w:eastAsia="Calibri" w:hAnsi="Calibri" w:cs="Calibri"/>
-                <w:color w:val="000000"/>
-                <w:sz w:val="22"/>
-                <w:szCs w:val="22"/>
-                <w:u w:color="000000"/>
-              </w:rPr>
-              <w:t>OPA</w:t>
+              <w:t>LB</w:t>
             </w:r>
           </w:p>
         </w:tc>
@@ -921,12 +942,42 @@
                 <w:lang w:val="en-US"/>
               </w:rPr>
             </w:pPr>
-            <w:r>
-              <w:rPr>
-                <w:lang w:val="en-US"/>
-              </w:rPr>
-              <w:t>questionID, question, groupID, groupname</w:t>
-            </w:r>
+            <w:proofErr w:type="spellStart"/>
+            <w:r>
+              <w:rPr>
+                <w:lang w:val="en-US"/>
+              </w:rPr>
+              <w:t>questionID</w:t>
+            </w:r>
+            <w:proofErr w:type="spellEnd"/>
+            <w:r>
+              <w:rPr>
+                <w:lang w:val="en-US"/>
+              </w:rPr>
+              <w:t xml:space="preserve">, question, </w:t>
+            </w:r>
+            <w:proofErr w:type="spellStart"/>
+            <w:r>
+              <w:rPr>
+                <w:lang w:val="en-US"/>
+              </w:rPr>
+              <w:t>groupID</w:t>
+            </w:r>
+            <w:proofErr w:type="spellEnd"/>
+            <w:r>
+              <w:rPr>
+                <w:lang w:val="en-US"/>
+              </w:rPr>
+              <w:t xml:space="preserve">, </w:t>
+            </w:r>
+            <w:proofErr w:type="spellStart"/>
+            <w:r>
+              <w:rPr>
+                <w:lang w:val="en-US"/>
+              </w:rPr>
+              <w:t>groupname</w:t>
+            </w:r>
+            <w:proofErr w:type="spellEnd"/>
           </w:p>
         </w:tc>
         <w:tc>
@@ -1012,7 +1063,7 @@
                 <w:szCs w:val="22"/>
                 <w:u w:color="000000"/>
               </w:rPr>
-              <w:t>OMA</w:t>
+              <w:t>QSE</w:t>
             </w:r>
           </w:p>
         </w:tc>
@@ -1068,11 +1119,47 @@
                 <w:lang w:val="en-US"/>
               </w:rPr>
             </w:pPr>
-            <w:r>
-              <w:rPr>
-                <w:lang w:val="en-US"/>
-              </w:rPr>
-              <w:t>questionID, question, groupID, groupname, time</w:t>
+            <w:proofErr w:type="spellStart"/>
+            <w:r>
+              <w:rPr>
+                <w:lang w:val="en-US"/>
+              </w:rPr>
+              <w:t>questionID</w:t>
+            </w:r>
+            <w:proofErr w:type="spellEnd"/>
+            <w:r>
+              <w:rPr>
+                <w:lang w:val="en-US"/>
+              </w:rPr>
+              <w:t xml:space="preserve">, question, </w:t>
+            </w:r>
+            <w:proofErr w:type="spellStart"/>
+            <w:r>
+              <w:rPr>
+                <w:lang w:val="en-US"/>
+              </w:rPr>
+              <w:t>groupID</w:t>
+            </w:r>
+            <w:proofErr w:type="spellEnd"/>
+            <w:r>
+              <w:rPr>
+                <w:lang w:val="en-US"/>
+              </w:rPr>
+              <w:t xml:space="preserve">, </w:t>
+            </w:r>
+            <w:proofErr w:type="spellStart"/>
+            <w:r>
+              <w:rPr>
+                <w:lang w:val="en-US"/>
+              </w:rPr>
+              <w:t>groupname</w:t>
+            </w:r>
+            <w:proofErr w:type="spellEnd"/>
+            <w:r>
+              <w:rPr>
+                <w:lang w:val="en-US"/>
+              </w:rPr>
+              <w:t>, time</w:t>
             </w:r>
           </w:p>
         </w:tc>
@@ -1125,7 +1212,7 @@
       </w:tr>
       <w:tr>
         <w:trPr>
-          <w:trHeight w:val="490"/>
+          <w:trHeight w:val="701"/>
         </w:trPr>
         <w:tc>
           <w:tcPr>
@@ -1162,7 +1249,7 @@
                 <w:szCs w:val="22"/>
                 <w:u w:color="000000"/>
               </w:rPr>
-              <w:t>FIN</w:t>
+              <w:t>NM</w:t>
             </w:r>
           </w:p>
         </w:tc>
@@ -1218,12 +1305,28 @@
                 <w:lang w:val="en-US"/>
               </w:rPr>
             </w:pPr>
-            <w:r>
-              <w:rPr>
-                <w:lang w:val="en-US"/>
-              </w:rPr>
-              <w:t>groupID, groupname</w:t>
-            </w:r>
+            <w:proofErr w:type="spellStart"/>
+            <w:r>
+              <w:rPr>
+                <w:lang w:val="en-US"/>
+              </w:rPr>
+              <w:t>groupID</w:t>
+            </w:r>
+            <w:proofErr w:type="spellEnd"/>
+            <w:r>
+              <w:rPr>
+                <w:lang w:val="en-US"/>
+              </w:rPr>
+              <w:t xml:space="preserve">, </w:t>
+            </w:r>
+            <w:proofErr w:type="spellStart"/>
+            <w:r>
+              <w:rPr>
+                <w:lang w:val="en-US"/>
+              </w:rPr>
+              <w:t>groupname</w:t>
+            </w:r>
+            <w:proofErr w:type="spellEnd"/>
           </w:p>
         </w:tc>
         <w:tc>
@@ -1318,7 +1421,7 @@
                 <w:szCs w:val="22"/>
                 <w:u w:color="000000"/>
               </w:rPr>
-              <w:t>AUS</w:t>
+              <w:t>IP</w:t>
             </w:r>
           </w:p>
         </w:tc>
@@ -1374,11 +1477,19 @@
                 <w:lang w:val="en-US"/>
               </w:rPr>
             </w:pPr>
-            <w:r>
-              <w:rPr>
-                <w:lang w:val="en-US"/>
-              </w:rPr>
-              <w:t>questionID, question, username</w:t>
+            <w:proofErr w:type="spellStart"/>
+            <w:r>
+              <w:rPr>
+                <w:lang w:val="en-US"/>
+              </w:rPr>
+              <w:t>questionID</w:t>
+            </w:r>
+            <w:proofErr w:type="spellEnd"/>
+            <w:r>
+              <w:rPr>
+                <w:lang w:val="en-US"/>
+              </w:rPr>
+              <w:t>, question, username</w:t>
             </w:r>
           </w:p>
         </w:tc>
@@ -1904,7 +2015,7 @@
     <w:lsdException w:name="List Table 6 Colorful Accent 6" w:uiPriority="51"/>
     <w:lsdException w:name="List Table 7 Colorful Accent 6" w:uiPriority="52"/>
   </w:latentStyles>
-  <w:style w:type="paragraph" w:default="1" w:styleId="Standard">
+  <w:style w:type="paragraph" w:default="1" w:styleId="Normal">
     <w:name w:val="Normal"/>
     <w:rPr>
       <w:sz w:val="24"/>
@@ -1912,13 +2023,13 @@
       <w:lang w:val="en-US" w:eastAsia="en-US"/>
     </w:rPr>
   </w:style>
-  <w:style w:type="character" w:default="1" w:styleId="Absatz-Standardschriftart">
+  <w:style w:type="character" w:default="1" w:styleId="DefaultParagraphFont">
     <w:name w:val="Default Paragraph Font"/>
     <w:uiPriority w:val="1"/>
     <w:semiHidden/>
     <w:unhideWhenUsed/>
   </w:style>
-  <w:style w:type="table" w:default="1" w:styleId="NormaleTabelle">
+  <w:style w:type="table" w:default="1" w:styleId="TableNormal">
     <w:name w:val="Normal Table"/>
     <w:uiPriority w:val="99"/>
     <w:semiHidden/>
@@ -1933,7 +2044,7 @@
       </w:tblCellMar>
     </w:tblPr>
   </w:style>
-  <w:style w:type="numbering" w:default="1" w:styleId="KeineListe">
+  <w:style w:type="numbering" w:default="1" w:styleId="NoList">
     <w:name w:val="No List"/>
     <w:uiPriority w:val="99"/>
     <w:semiHidden/>
@@ -1959,7 +2070,7 @@
       <w:szCs w:val="24"/>
     </w:rPr>
   </w:style>
-  <w:style w:type="paragraph" w:styleId="Titel">
+  <w:style w:type="paragraph" w:styleId="Title">
     <w:name w:val="Title"/>
     <w:next w:val="Text"/>
     <w:rPr>
@@ -1986,9 +2097,9 @@
       <w:u w:color="000000"/>
     </w:rPr>
   </w:style>
-  <w:style w:type="character" w:styleId="Kommentarzeichen">
+  <w:style w:type="character" w:styleId="CommentReference">
     <w:name w:val="annotation reference"/>
-    <w:basedOn w:val="Absatz-Standardschriftart"/>
+    <w:basedOn w:val="DefaultParagraphFont"/>
     <w:uiPriority w:val="99"/>
     <w:semiHidden/>
     <w:unhideWhenUsed/>
@@ -1998,10 +2109,10 @@
       <w:szCs w:val="16"/>
     </w:rPr>
   </w:style>
-  <w:style w:type="paragraph" w:styleId="Kommentartext">
+  <w:style w:type="paragraph" w:styleId="CommentText">
     <w:name w:val="annotation text"/>
-    <w:basedOn w:val="Standard"/>
-    <w:link w:val="KommentartextZchn"/>
+    <w:basedOn w:val="Normal"/>
+    <w:link w:val="CommentTextChar"/>
     <w:uiPriority w:val="99"/>
     <w:semiHidden/>
     <w:unhideWhenUsed/>
@@ -2011,10 +2122,10 @@
       <w:szCs w:val="20"/>
     </w:rPr>
   </w:style>
-  <w:style w:type="character" w:customStyle="1" w:styleId="KommentartextZchn">
-    <w:name w:val="Kommentartext Zchn"/>
-    <w:basedOn w:val="Absatz-Standardschriftart"/>
-    <w:link w:val="Kommentartext"/>
+  <w:style w:type="character" w:customStyle="1" w:styleId="CommentTextChar">
+    <w:name w:val="Comment Text Char"/>
+    <w:basedOn w:val="DefaultParagraphFont"/>
+    <w:link w:val="CommentText"/>
     <w:uiPriority w:val="99"/>
     <w:semiHidden/>
     <w:rsid w:val="00990F35"/>
@@ -2022,11 +2133,11 @@
       <w:lang w:val="en-US" w:eastAsia="en-US"/>
     </w:rPr>
   </w:style>
-  <w:style w:type="paragraph" w:styleId="Kommentarthema">
+  <w:style w:type="paragraph" w:styleId="CommentSubject">
     <w:name w:val="annotation subject"/>
-    <w:basedOn w:val="Kommentartext"/>
-    <w:next w:val="Kommentartext"/>
-    <w:link w:val="KommentarthemaZchn"/>
+    <w:basedOn w:val="CommentText"/>
+    <w:next w:val="CommentText"/>
+    <w:link w:val="CommentSubjectChar"/>
     <w:uiPriority w:val="99"/>
     <w:semiHidden/>
     <w:unhideWhenUsed/>
@@ -2036,10 +2147,10 @@
       <w:bCs/>
     </w:rPr>
   </w:style>
-  <w:style w:type="character" w:customStyle="1" w:styleId="KommentarthemaZchn">
-    <w:name w:val="Kommentarthema Zchn"/>
-    <w:basedOn w:val="KommentartextZchn"/>
-    <w:link w:val="Kommentarthema"/>
+  <w:style w:type="character" w:customStyle="1" w:styleId="CommentSubjectChar">
+    <w:name w:val="Comment Subject Char"/>
+    <w:basedOn w:val="CommentTextChar"/>
+    <w:link w:val="CommentSubject"/>
     <w:uiPriority w:val="99"/>
     <w:semiHidden/>
     <w:rsid w:val="00990F35"/>
@@ -2049,10 +2160,10 @@
       <w:lang w:val="en-US" w:eastAsia="en-US"/>
     </w:rPr>
   </w:style>
-  <w:style w:type="paragraph" w:styleId="Sprechblasentext">
+  <w:style w:type="paragraph" w:styleId="BalloonText">
     <w:name w:val="Balloon Text"/>
-    <w:basedOn w:val="Standard"/>
-    <w:link w:val="SprechblasentextZchn"/>
+    <w:basedOn w:val="Normal"/>
+    <w:link w:val="BalloonTextChar"/>
     <w:uiPriority w:val="99"/>
     <w:semiHidden/>
     <w:unhideWhenUsed/>
@@ -2063,10 +2174,10 @@
       <w:szCs w:val="18"/>
     </w:rPr>
   </w:style>
-  <w:style w:type="character" w:customStyle="1" w:styleId="SprechblasentextZchn">
-    <w:name w:val="Sprechblasentext Zchn"/>
-    <w:basedOn w:val="Absatz-Standardschriftart"/>
-    <w:link w:val="Sprechblasentext"/>
+  <w:style w:type="character" w:customStyle="1" w:styleId="BalloonTextChar">
+    <w:name w:val="Balloon Text Char"/>
+    <w:basedOn w:val="DefaultParagraphFont"/>
+    <w:link w:val="BalloonText"/>
     <w:uiPriority w:val="99"/>
     <w:semiHidden/>
     <w:rsid w:val="00990F35"/>
@@ -3158,7 +3269,7 @@
 </file>
 
 <file path=customXml/itemProps1.xml><?xml version="1.0" encoding="utf-8"?>
-<ds:datastoreItem xmlns:ds="http://schemas.openxmlformats.org/officeDocument/2006/customXml" ds:itemID="{2D7CD5B4-C96D-4F1D-9F3C-1F9553E3963F}">
+<ds:datastoreItem xmlns:ds="http://schemas.openxmlformats.org/officeDocument/2006/customXml" ds:itemID="{6CD3D5D0-AFE0-486F-8723-A8A087D8A8F2}">
   <ds:schemaRefs>
     <ds:schemaRef ds:uri="http://schemas.openxmlformats.org/officeDocument/2006/bibliography"/>
   </ds:schemaRefs>

</xml_diff>

<commit_message>
refactor and clean up
</commit_message>
<xml_diff>
--- a/docs/Codes für Notifikations.docx
+++ b/docs/Codes für Notifikations.docx
@@ -276,9 +276,6 @@
               <w:pStyle w:val="Text"/>
               <w:spacing w:after="0" w:line="240" w:lineRule="auto"/>
             </w:pPr>
-            <w:r>
-              <w:t>Ja</w:t>
-            </w:r>
           </w:p>
         </w:tc>
         <w:tc>
@@ -402,9 +399,6 @@
               <w:pStyle w:val="Text"/>
               <w:spacing w:after="0" w:line="240" w:lineRule="auto"/>
             </w:pPr>
-            <w:r>
-              <w:t>Ja</w:t>
-            </w:r>
           </w:p>
         </w:tc>
         <w:tc>
@@ -422,9 +416,6 @@
               <w:pStyle w:val="Text"/>
               <w:spacing w:after="0" w:line="240" w:lineRule="auto"/>
             </w:pPr>
-            <w:r>
-              <w:t>Ja</w:t>
-            </w:r>
           </w:p>
         </w:tc>
       </w:tr>
@@ -531,9 +522,6 @@
               <w:pStyle w:val="Text"/>
               <w:spacing w:after="0" w:line="240" w:lineRule="auto"/>
             </w:pPr>
-            <w:r>
-              <w:t>Ja</w:t>
-            </w:r>
           </w:p>
         </w:tc>
         <w:tc>
@@ -551,9 +539,6 @@
               <w:pStyle w:val="Text"/>
               <w:spacing w:after="0" w:line="240" w:lineRule="auto"/>
             </w:pPr>
-            <w:r>
-              <w:t>Ja</w:t>
-            </w:r>
           </w:p>
         </w:tc>
       </w:tr>
@@ -660,9 +645,6 @@
               <w:pStyle w:val="Text"/>
               <w:spacing w:after="0" w:line="240" w:lineRule="auto"/>
             </w:pPr>
-            <w:r>
-              <w:t>Ja</w:t>
-            </w:r>
           </w:p>
         </w:tc>
         <w:tc>
@@ -680,9 +662,6 @@
               <w:pStyle w:val="Text"/>
               <w:spacing w:after="0" w:line="240" w:lineRule="auto"/>
             </w:pPr>
-            <w:r>
-              <w:t>ja</w:t>
-            </w:r>
           </w:p>
         </w:tc>
       </w:tr>
@@ -828,12 +807,6 @@
                 <w:lang w:val="en-US"/>
               </w:rPr>
             </w:pPr>
-            <w:r>
-              <w:rPr>
-                <w:lang w:val="en-US"/>
-              </w:rPr>
-              <w:t>Ja</w:t>
-            </w:r>
           </w:p>
         </w:tc>
         <w:tc>
@@ -854,12 +827,6 @@
                 <w:lang w:val="en-US"/>
               </w:rPr>
             </w:pPr>
-            <w:r>
-              <w:rPr>
-                <w:lang w:val="en-US"/>
-              </w:rPr>
-              <w:t>Ja</w:t>
-            </w:r>
           </w:p>
         </w:tc>
       </w:tr>
@@ -998,12 +965,6 @@
                 <w:lang w:val="en-US"/>
               </w:rPr>
             </w:pPr>
-            <w:r>
-              <w:rPr>
-                <w:lang w:val="en-US"/>
-              </w:rPr>
-              <w:t>Ja</w:t>
-            </w:r>
           </w:p>
         </w:tc>
         <w:tc>
@@ -1024,12 +985,6 @@
                 <w:lang w:val="en-US"/>
               </w:rPr>
             </w:pPr>
-            <w:r>
-              <w:rPr>
-                <w:lang w:val="en-US"/>
-              </w:rPr>
-              <w:t>ja</w:t>
-            </w:r>
           </w:p>
         </w:tc>
       </w:tr>
@@ -1181,12 +1136,6 @@
                 <w:lang w:val="en-US"/>
               </w:rPr>
             </w:pPr>
-            <w:r>
-              <w:rPr>
-                <w:lang w:val="en-US"/>
-              </w:rPr>
-              <w:t>Nein</w:t>
-            </w:r>
           </w:p>
         </w:tc>
         <w:tc>
@@ -1347,12 +1296,6 @@
                 <w:lang w:val="en-US"/>
               </w:rPr>
             </w:pPr>
-            <w:r>
-              <w:rPr>
-                <w:lang w:val="en-US"/>
-              </w:rPr>
-              <w:t>Ja</w:t>
-            </w:r>
           </w:p>
         </w:tc>
         <w:tc>
@@ -1373,12 +1316,6 @@
                 <w:lang w:val="en-US"/>
               </w:rPr>
             </w:pPr>
-            <w:r>
-              <w:rPr>
-                <w:lang w:val="en-US"/>
-              </w:rPr>
-              <w:t>ja</w:t>
-            </w:r>
           </w:p>
         </w:tc>
       </w:tr>
@@ -1511,12 +1448,6 @@
                 <w:lang w:val="en-US"/>
               </w:rPr>
             </w:pPr>
-            <w:r>
-              <w:rPr>
-                <w:lang w:val="en-US"/>
-              </w:rPr>
-              <w:t>nein</w:t>
-            </w:r>
           </w:p>
         </w:tc>
         <w:tc>
@@ -3269,7 +3200,7 @@
 </file>
 
 <file path=customXml/itemProps1.xml><?xml version="1.0" encoding="utf-8"?>
-<ds:datastoreItem xmlns:ds="http://schemas.openxmlformats.org/officeDocument/2006/customXml" ds:itemID="{6CD3D5D0-AFE0-486F-8723-A8A087D8A8F2}">
+<ds:datastoreItem xmlns:ds="http://schemas.openxmlformats.org/officeDocument/2006/customXml" ds:itemID="{EBB0488C-69DB-4929-AD9A-1AC22B877A0C}">
   <ds:schemaRefs>
     <ds:schemaRef ds:uri="http://schemas.openxmlformats.org/officeDocument/2006/bibliography"/>
   </ds:schemaRefs>

</xml_diff>